<commit_message>
Added more finalist results
</commit_message>
<xml_diff>
--- a/whale_identification_conference_template_letter.docx
+++ b/whale_identification_conference_template_letter.docx
@@ -1256,7 +1256,25 @@
         <w:rPr>
           <w:lang w:val="en-US"/>
         </w:rPr>
-        <w:t xml:space="preserve">). The approach of using </w:t>
+        <w:t>)</w:t>
+      </w:r>
+      <w:r>
+        <w:rPr>
+          <w:lang w:val="en-US"/>
+        </w:rPr>
+        <w:t xml:space="preserve"> and </w:t>
+      </w:r>
+      <w:r>
+        <w:rPr>
+          <w:lang w:val="en-US"/>
+        </w:rPr>
+        <w:t>senet154</w:t>
+      </w:r>
+      <w:r>
+        <w:rPr>
+          <w:lang w:val="en-US"/>
+        </w:rPr>
+        <w:t xml:space="preserve">. The approach of using </w:t>
       </w:r>
       <w:proofErr w:type="spellStart"/>
       <w:r>
@@ -3118,6 +3136,10 @@
 </file>
 
 <file path=customXml/item1.xml><?xml version="1.0" encoding="utf-8"?>
+<b:Sources xmlns:b="http://schemas.openxmlformats.org/officeDocument/2006/bibliography" xmlns="http://schemas.openxmlformats.org/officeDocument/2006/bibliography" SelectedStyle="\APA.XSL" StyleName="APA"/>
+</file>
+
+<file path=customXml/item2.xml><?xml version="1.0" encoding="utf-8"?>
 <s:customData xmlns="http://www.wps.cn/officeDocument/2013/wpsCustomData" xmlns:s="http://www.wps.cn/officeDocument/2013/wpsCustomData">
   <customSectProps>
     <customSectPr/>
@@ -3134,22 +3156,18 @@
 </s:customData>
 </file>
 
-<file path=customXml/item2.xml><?xml version="1.0" encoding="utf-8"?>
-<b:Sources xmlns:b="http://schemas.openxmlformats.org/officeDocument/2006/bibliography" xmlns="http://schemas.openxmlformats.org/officeDocument/2006/bibliography" SelectedStyle="\APA.XSL" StyleName="APA"/>
+<file path=customXml/itemProps1.xml><?xml version="1.0" encoding="utf-8"?>
+<ds:datastoreItem xmlns:ds="http://schemas.openxmlformats.org/officeDocument/2006/customXml" ds:itemID="{174953BD-B001-433D-BAEA-84E6680CEBE7}">
+  <ds:schemaRefs>
+    <ds:schemaRef ds:uri="http://schemas.openxmlformats.org/officeDocument/2006/bibliography"/>
+  </ds:schemaRefs>
+</ds:datastoreItem>
 </file>
 
-<file path=customXml/itemProps1.xml><?xml version="1.0" encoding="utf-8"?>
+<file path=customXml/itemProps2.xml><?xml version="1.0" encoding="utf-8"?>
 <ds:datastoreItem xmlns:ds="http://schemas.openxmlformats.org/officeDocument/2006/customXml" ds:itemID="{B1977F7D-205B-4081-913C-38D41E755F92}">
   <ds:schemaRefs>
     <ds:schemaRef ds:uri="http://www.wps.cn/officeDocument/2013/wpsCustomData"/>
   </ds:schemaRefs>
 </ds:datastoreItem>
-</file>
-
-<file path=customXml/itemProps2.xml><?xml version="1.0" encoding="utf-8"?>
-<ds:datastoreItem xmlns:ds="http://schemas.openxmlformats.org/officeDocument/2006/customXml" ds:itemID="{174953BD-B001-433D-BAEA-84E6680CEBE7}">
-  <ds:schemaRefs>
-    <ds:schemaRef ds:uri="http://schemas.openxmlformats.org/officeDocument/2006/bibliography"/>
-  </ds:schemaRefs>
-</ds:datastoreItem>
 </file>
</xml_diff>

<commit_message>
Added colour prediction to report
</commit_message>
<xml_diff>
--- a/whale_identification_conference_template_letter.docx
+++ b/whale_identification_conference_template_letter.docx
@@ -1131,6 +1131,26 @@
           <w:lang w:val="en-US"/>
         </w:rPr>
         <w:t>account for black and white images that may have perturbed the model and the number of epochs used in training were increased from 20 to 50 to allow the models a better chance at accurately predicting the input. This resulted in an overall accuracy of 29% with both models combined.</w:t>
+      </w:r>
+      <w:r>
+        <w:rPr>
+          <w:lang w:val="en-US"/>
+        </w:rPr>
+        <w:t xml:space="preserve"> Consequently the testing accuracy of this same model however with all 3 </w:t>
+      </w:r>
+      <w:proofErr w:type="spellStart"/>
+      <w:r>
+        <w:rPr>
+          <w:lang w:val="en-US"/>
+        </w:rPr>
+        <w:t>colour</w:t>
+      </w:r>
+      <w:proofErr w:type="spellEnd"/>
+      <w:r>
+        <w:rPr>
+          <w:lang w:val="en-US"/>
+        </w:rPr>
+        <w:t xml:space="preserve"> channels only resulted in an accuracy of 12%.</w:t>
       </w:r>
     </w:p>
     <w:p>
@@ -3136,10 +3156,6 @@
 </file>
 
 <file path=customXml/item1.xml><?xml version="1.0" encoding="utf-8"?>
-<b:Sources xmlns:b="http://schemas.openxmlformats.org/officeDocument/2006/bibliography" xmlns="http://schemas.openxmlformats.org/officeDocument/2006/bibliography" SelectedStyle="\APA.XSL" StyleName="APA"/>
-</file>
-
-<file path=customXml/item2.xml><?xml version="1.0" encoding="utf-8"?>
 <s:customData xmlns="http://www.wps.cn/officeDocument/2013/wpsCustomData" xmlns:s="http://www.wps.cn/officeDocument/2013/wpsCustomData">
   <customSectProps>
     <customSectPr/>
@@ -3156,18 +3172,22 @@
 </s:customData>
 </file>
 
+<file path=customXml/item2.xml><?xml version="1.0" encoding="utf-8"?>
+<b:Sources xmlns:b="http://schemas.openxmlformats.org/officeDocument/2006/bibliography" xmlns="http://schemas.openxmlformats.org/officeDocument/2006/bibliography" SelectedStyle="\APA.XSL" StyleName="APA"/>
+</file>
+
 <file path=customXml/itemProps1.xml><?xml version="1.0" encoding="utf-8"?>
+<ds:datastoreItem xmlns:ds="http://schemas.openxmlformats.org/officeDocument/2006/customXml" ds:itemID="{B1977F7D-205B-4081-913C-38D41E755F92}">
+  <ds:schemaRefs>
+    <ds:schemaRef ds:uri="http://www.wps.cn/officeDocument/2013/wpsCustomData"/>
+  </ds:schemaRefs>
+</ds:datastoreItem>
+</file>
+
+<file path=customXml/itemProps2.xml><?xml version="1.0" encoding="utf-8"?>
 <ds:datastoreItem xmlns:ds="http://schemas.openxmlformats.org/officeDocument/2006/customXml" ds:itemID="{174953BD-B001-433D-BAEA-84E6680CEBE7}">
   <ds:schemaRefs>
     <ds:schemaRef ds:uri="http://schemas.openxmlformats.org/officeDocument/2006/bibliography"/>
   </ds:schemaRefs>
 </ds:datastoreItem>
-</file>
-
-<file path=customXml/itemProps2.xml><?xml version="1.0" encoding="utf-8"?>
-<ds:datastoreItem xmlns:ds="http://schemas.openxmlformats.org/officeDocument/2006/customXml" ds:itemID="{B1977F7D-205B-4081-913C-38D41E755F92}">
-  <ds:schemaRefs>
-    <ds:schemaRef ds:uri="http://www.wps.cn/officeDocument/2013/wpsCustomData"/>
-  </ds:schemaRefs>
-</ds:datastoreItem>
 </file>
</xml_diff>

<commit_message>
added initial model results
</commit_message>
<xml_diff>
--- a/whale_identification_conference_template_letter.docx
+++ b/whale_identification_conference_template_letter.docx
@@ -1,6 +1,6 @@
 
 <file path=word/document.xml><?xml version="1.0" encoding="utf-8"?>
-<w:document xmlns:ve="http://schemas.openxmlformats.org/markup-compatibility/2006" xmlns:o="urn:schemas-microsoft-com:office:office" xmlns:r="http://schemas.openxmlformats.org/officeDocument/2006/relationships" xmlns:m="http://schemas.openxmlformats.org/officeDocument/2006/math" xmlns:v="urn:schemas-microsoft-com:vml" xmlns:wp="http://schemas.openxmlformats.org/drawingml/2006/wordprocessingDrawing" xmlns:w10="urn:schemas-microsoft-com:office:word" xmlns:w="http://schemas.openxmlformats.org/wordprocessingml/2006/main" xmlns:wne="http://schemas.microsoft.com/office/word/2006/wordml">
+<w:document xmlns:wpc="http://schemas.microsoft.com/office/word/2010/wordprocessingCanvas" xmlns:cx="http://schemas.microsoft.com/office/drawing/2014/chartex" xmlns:cx1="http://schemas.microsoft.com/office/drawing/2015/9/8/chartex" xmlns:cx2="http://schemas.microsoft.com/office/drawing/2015/10/21/chartex" xmlns:cx3="http://schemas.microsoft.com/office/drawing/2016/5/9/chartex" xmlns:cx4="http://schemas.microsoft.com/office/drawing/2016/5/10/chartex" xmlns:cx5="http://schemas.microsoft.com/office/drawing/2016/5/11/chartex" xmlns:cx6="http://schemas.microsoft.com/office/drawing/2016/5/12/chartex" xmlns:cx7="http://schemas.microsoft.com/office/drawing/2016/5/13/chartex" xmlns:cx8="http://schemas.microsoft.com/office/drawing/2016/5/14/chartex" xmlns:mc="http://schemas.openxmlformats.org/markup-compatibility/2006" xmlns:aink="http://schemas.microsoft.com/office/drawing/2016/ink" xmlns:am3d="http://schemas.microsoft.com/office/drawing/2017/model3d" xmlns:o="urn:schemas-microsoft-com:office:office" xmlns:r="http://schemas.openxmlformats.org/officeDocument/2006/relationships" xmlns:m="http://schemas.openxmlformats.org/officeDocument/2006/math" xmlns:v="urn:schemas-microsoft-com:vml" xmlns:wp14="http://schemas.microsoft.com/office/word/2010/wordprocessingDrawing" xmlns:wp="http://schemas.openxmlformats.org/drawingml/2006/wordprocessingDrawing" xmlns:w10="urn:schemas-microsoft-com:office:word" xmlns:w="http://schemas.openxmlformats.org/wordprocessingml/2006/main" xmlns:w14="http://schemas.microsoft.com/office/word/2010/wordml" xmlns:w15="http://schemas.microsoft.com/office/word/2012/wordml" xmlns:w16cex="http://schemas.microsoft.com/office/word/2018/wordml/cex" xmlns:w16cid="http://schemas.microsoft.com/office/word/2016/wordml/cid" xmlns:w16="http://schemas.microsoft.com/office/word/2018/wordml" xmlns:w16se="http://schemas.microsoft.com/office/word/2015/wordml/symex" xmlns:wpg="http://schemas.microsoft.com/office/word/2010/wordprocessingGroup" xmlns:wpi="http://schemas.microsoft.com/office/word/2010/wordprocessingInk" xmlns:wne="http://schemas.microsoft.com/office/word/2006/wordml" xmlns:wps="http://schemas.microsoft.com/office/word/2010/wordprocessingShape" mc:Ignorable="w14 w15 w16se w16cid w16 w16cex wp14">
   <w:body>
     <w:p>
       <w:pPr>
@@ -17,7 +17,6 @@
         </w:rPr>
         <w:t xml:space="preserve">Whale Identification using </w:t>
       </w:r>
-      <w:proofErr w:type="spellStart"/>
       <w:r>
         <w:rPr>
           <w:color w:val="002060"/>
@@ -25,7 +24,6 @@
         </w:rPr>
         <w:t>Convolutional</w:t>
       </w:r>
-      <w:proofErr w:type="spellEnd"/>
       <w:r>
         <w:rPr>
           <w:color w:val="002060"/>
@@ -107,7 +105,6 @@
           <w:szCs w:val="18"/>
           <w:lang w:val="en-CA"/>
         </w:rPr>
-        <w:lastRenderedPageBreak/>
         <w:t xml:space="preserve">Katrina </w:t>
       </w:r>
       <w:proofErr w:type="spellStart"/>
@@ -246,28 +243,7 @@
           <w:szCs w:val="18"/>
           <w:lang w:val="en-CA"/>
         </w:rPr>
-        <w:lastRenderedPageBreak/>
-        <w:t xml:space="preserve">Crystal </w:t>
-      </w:r>
-      <w:proofErr w:type="spellStart"/>
-      <w:r>
-        <w:rPr>
-          <w:color w:val="002060"/>
-          <w:sz w:val="18"/>
-          <w:szCs w:val="18"/>
-          <w:lang w:val="en-CA"/>
-        </w:rPr>
-        <w:t>Yunan</w:t>
-      </w:r>
-      <w:proofErr w:type="spellEnd"/>
-      <w:r>
-        <w:rPr>
-          <w:color w:val="002060"/>
-          <w:sz w:val="18"/>
-          <w:szCs w:val="18"/>
-          <w:lang w:val="en-CA"/>
-        </w:rPr>
-        <w:t xml:space="preserve"> Zhu</w:t>
+        <w:t>Crystal Yunan Zhu</w:t>
       </w:r>
       <w:r>
         <w:rPr>
@@ -293,19 +269,8 @@
           <w:sz w:val="18"/>
           <w:szCs w:val="18"/>
         </w:rPr>
-        <w:t>of Continuing Studies</w:t>
-      </w:r>
-      <w:proofErr w:type="gramStart"/>
-      <w:r>
-        <w:rPr>
-          <w:i/>
-          <w:color w:val="002060"/>
-          <w:sz w:val="18"/>
-          <w:szCs w:val="18"/>
-        </w:rPr>
-        <w:t>,</w:t>
-      </w:r>
-      <w:proofErr w:type="gramEnd"/>
+        <w:t>of Continuing Studies,</w:t>
+      </w:r>
       <w:r>
         <w:rPr>
           <w:color w:val="002060"/>
@@ -371,26 +336,14 @@
           <w:szCs w:val="18"/>
         </w:rPr>
       </w:pPr>
-      <w:proofErr w:type="spellStart"/>
-      <w:r>
-        <w:rPr>
-          <w:color w:val="002060"/>
-          <w:sz w:val="18"/>
-          <w:szCs w:val="18"/>
-          <w:lang w:val="en-CA"/>
-        </w:rPr>
-        <w:lastRenderedPageBreak/>
-        <w:t>Queenie</w:t>
-      </w:r>
-      <w:proofErr w:type="spellEnd"/>
-      <w:r>
-        <w:rPr>
-          <w:color w:val="002060"/>
-          <w:sz w:val="18"/>
-          <w:szCs w:val="18"/>
-          <w:lang w:val="en-CA"/>
-        </w:rPr>
-        <w:t xml:space="preserve"> Tsang</w:t>
+      <w:r>
+        <w:rPr>
+          <w:color w:val="002060"/>
+          <w:sz w:val="18"/>
+          <w:szCs w:val="18"/>
+          <w:lang w:val="en-CA"/>
+        </w:rPr>
+        <w:t>Queenie Tsang</w:t>
       </w:r>
       <w:r>
         <w:rPr>
@@ -505,7 +458,6 @@
           <w:sz w:val="18"/>
           <w:szCs w:val="18"/>
         </w:rPr>
-        <w:lastRenderedPageBreak/>
         <w:br/>
       </w:r>
       <w:r>
@@ -575,7 +527,6 @@
         <w:rPr>
           <w:color w:val="002060"/>
         </w:rPr>
-        <w:lastRenderedPageBreak/>
         <w:t>Introduction (</w:t>
       </w:r>
       <w:r>
@@ -774,6 +725,9 @@
     <w:p>
       <w:pPr>
         <w:pStyle w:val="BodyText"/>
+        <w:rPr>
+          <w:lang w:val="en-CA"/>
+        </w:rPr>
       </w:pPr>
     </w:p>
     <w:p>
@@ -801,475 +755,531 @@
         <w:rPr>
           <w:lang w:val="en-US"/>
         </w:rPr>
-        <w:t xml:space="preserve">The model was </w:t>
+        <w:t xml:space="preserve">The model was build using </w:t>
+      </w:r>
+      <w:proofErr w:type="spellStart"/>
+      <w:r>
+        <w:rPr>
+          <w:lang w:val="en-US"/>
+        </w:rPr>
+        <w:t>keras</w:t>
+      </w:r>
+      <w:proofErr w:type="spellEnd"/>
+      <w:r>
+        <w:rPr>
+          <w:lang w:val="en-US"/>
+        </w:rPr>
+        <w:t xml:space="preserve"> and various convolutional neural networks. The focus was on using prebuilt models to assist in the trial of multiple approaches and to overcome the general unfamiliarity with the creation of new neural net models. Image processing was performed prior to being fed into such models. This preprocessing includes image resizing, experimenting with 1 </w:t>
+      </w:r>
+      <w:r>
+        <w:rPr>
+          <w:lang w:val="en-CA"/>
+        </w:rPr>
+        <w:t>colour</w:t>
+      </w:r>
+      <w:r>
+        <w:rPr>
+          <w:lang w:val="en-US"/>
+        </w:rPr>
+        <w:t xml:space="preserve"> channel (grayscale)</w:t>
+      </w:r>
+      <w:r>
+        <w:rPr>
+          <w:lang w:val="en-US"/>
+        </w:rPr>
+        <w:t xml:space="preserve">, </w:t>
+      </w:r>
+      <w:r>
+        <w:rPr>
+          <w:lang w:val="en-US"/>
+        </w:rPr>
+        <w:t xml:space="preserve">or 3 </w:t>
+      </w:r>
+      <w:r>
+        <w:rPr>
+          <w:lang w:val="en-CA"/>
+        </w:rPr>
+        <w:t>colour</w:t>
+      </w:r>
+      <w:r>
+        <w:rPr>
+          <w:lang w:val="en-US"/>
+        </w:rPr>
+        <w:t xml:space="preserve"> channels (RGB), </w:t>
+      </w:r>
+      <w:r>
+        <w:rPr>
+          <w:lang w:val="en-US"/>
+        </w:rPr>
+        <w:t xml:space="preserve">various image transformations (rotation, flips, </w:t>
+      </w:r>
+      <w:r>
+        <w:rPr>
+          <w:lang w:val="en-US"/>
+        </w:rPr>
+        <w:t xml:space="preserve">zoom etc.) </w:t>
+      </w:r>
+      <w:r>
+        <w:rPr>
+          <w:lang w:val="en-US"/>
+        </w:rPr>
+        <w:t>but did not include bounding boxes for image input which will be elaborated in the following section.</w:t>
+      </w:r>
+    </w:p>
+    <w:p>
+      <w:pPr>
+        <w:pStyle w:val="BodyText"/>
+        <w:rPr>
+          <w:lang w:val="en-US"/>
+        </w:rPr>
+      </w:pPr>
+      <w:r>
+        <w:rPr>
+          <w:lang w:val="en-US"/>
+        </w:rPr>
+        <w:t xml:space="preserve">For the initial model where both new and existing whales are included, we tried four pretrained convolutional neural networks (VGG16, VGG19, ResNet50 and ResNet101) to apply transfer learning to identify the whales in our dataset. We also experimented applying these four CNN to a subset of the whales where only those appear more than 10 times are kept. While adding new layers to the pretrained ResNet50, we also tried GlobalMaxPooling2D, instead of GlobalAveragePooling2D in the pooling </w:t>
+      </w:r>
+      <w:proofErr w:type="spellStart"/>
+      <w:r>
+        <w:rPr>
+          <w:lang w:val="en-US"/>
+        </w:rPr>
+        <w:t>latyer</w:t>
+      </w:r>
+      <w:proofErr w:type="spellEnd"/>
+      <w:r>
+        <w:rPr>
+          <w:lang w:val="en-US"/>
+        </w:rPr>
+        <w:t>, to see whether it would make a difference. Batch size was also increased from 8 to 100 for training data. ResNet101 was also applied to transformed grayscale data.</w:t>
+      </w:r>
+    </w:p>
+    <w:p>
+      <w:pPr>
+        <w:pStyle w:val="BodyText"/>
+        <w:rPr>
+          <w:lang w:val="en-US"/>
+        </w:rPr>
+      </w:pPr>
+    </w:p>
+    <w:p>
+      <w:pPr>
+        <w:pStyle w:val="Heading2"/>
+        <w:rPr>
+          <w:color w:val="002060"/>
+        </w:rPr>
+      </w:pPr>
+      <w:r>
+        <w:rPr>
+          <w:color w:val="002060"/>
+        </w:rPr>
+        <w:t>Bounding Boxes</w:t>
+      </w:r>
+    </w:p>
+    <w:p>
+      <w:pPr>
+        <w:pStyle w:val="BodyText"/>
+        <w:rPr>
+          <w:lang w:val="en-CA"/>
+        </w:rPr>
+      </w:pPr>
+      <w:r>
+        <w:rPr>
+          <w:lang w:val="en-US"/>
+        </w:rPr>
+        <w:t xml:space="preserve">Attempts to </w:t>
+      </w:r>
+      <w:r>
+        <w:rPr>
+          <w:lang w:val="en-CA"/>
+        </w:rPr>
+        <w:t>use bounding boxes to limit the image processing to just the area of interest led to two different approaches, neither of which was successful. The first was using a pretrained model such as YOLO (You Only Look Once). The concept was to reuse an already successful bounding box model and have the output of that model feed into the image recognition model. A roadblock was encountered when looking into the types of images that this model was configured to use. None of the classifications in this model were of whale tails. It would have been possible to look into training a custom configuration</w:t>
+      </w:r>
+      <w:r>
+        <w:rPr>
+          <w:lang w:val="en-CA"/>
+        </w:rPr>
+        <w:t xml:space="preserve"> and so this was attempted with a library that had a more user friendly configuration, OpenCV. A roadblock was encountered in trying to train a domain specific bounding box model when the input would have required both the images to bound and the coordinates of those bounds as part of the training set. As the data provided in this problem did not have coordinates for any of the over 25 thousand images, it was infeasible to train a domain specific bounding box model.</w:t>
+      </w:r>
+    </w:p>
+    <w:p>
+      <w:pPr>
+        <w:pStyle w:val="Heading1"/>
+        <w:rPr>
+          <w:color w:val="002060"/>
+        </w:rPr>
+      </w:pPr>
+      <w:r>
+        <w:rPr>
+          <w:color w:val="002060"/>
+        </w:rPr>
+        <w:lastRenderedPageBreak/>
+        <w:t>Results</w:t>
+      </w:r>
+    </w:p>
+    <w:p>
+      <w:pPr>
+        <w:pStyle w:val="BodyText"/>
+        <w:rPr>
+          <w:lang w:val="en-US"/>
+        </w:rPr>
+      </w:pPr>
+      <w:r>
+        <w:rPr>
+          <w:lang w:val="en-US"/>
+        </w:rPr>
+        <w:t xml:space="preserve">An initial model was build using VGG16 which attempted to label both IDs and </w:t>
+      </w:r>
+      <w:proofErr w:type="spellStart"/>
+      <w:r>
+        <w:rPr>
+          <w:i/>
+          <w:lang w:val="en-US"/>
+        </w:rPr>
+        <w:t>new_whale</w:t>
+      </w:r>
+      <w:proofErr w:type="spellEnd"/>
+      <w:r>
+        <w:rPr>
+          <w:lang w:val="en-US"/>
+        </w:rPr>
+        <w:t xml:space="preserve"> for all inputs across 3 </w:t>
+      </w:r>
+      <w:proofErr w:type="spellStart"/>
+      <w:r>
+        <w:rPr>
+          <w:lang w:val="en-US"/>
+        </w:rPr>
+        <w:t>colour</w:t>
+      </w:r>
+      <w:proofErr w:type="spellEnd"/>
+      <w:r>
+        <w:rPr>
+          <w:lang w:val="en-US"/>
+        </w:rPr>
+        <w:t xml:space="preserve"> channels. This approach seemingly produced random results and was not successful. The problem was then approached as 2 models, one being a binary classification of new/existing and the other being a categorical problem of matching those predicted to be </w:t>
+      </w:r>
+      <w:r>
+        <w:rPr>
+          <w:lang w:val="en-US"/>
+        </w:rPr>
+        <w:t>an existing whale to the corresponding ID</w:t>
+      </w:r>
+      <w:r>
+        <w:rPr>
+          <w:lang w:val="en-US"/>
+        </w:rPr>
+        <w:t xml:space="preserve"> This </w:t>
+      </w:r>
+      <w:r>
+        <w:rPr>
+          <w:lang w:val="en-US"/>
+        </w:rPr>
+        <w:t xml:space="preserve">made intuitive sense as </w:t>
       </w:r>
       <w:proofErr w:type="gramStart"/>
       <w:r>
         <w:rPr>
           <w:lang w:val="en-US"/>
         </w:rPr>
-        <w:t>build</w:t>
+        <w:t>the each</w:t>
       </w:r>
       <w:proofErr w:type="gramEnd"/>
       <w:r>
         <w:rPr>
           <w:lang w:val="en-US"/>
         </w:rPr>
-        <w:t xml:space="preserve"> using </w:t>
+        <w:t xml:space="preserve"> model would handle one part of the problem. This was attempted again using 2 VGG16 models and 3 </w:t>
       </w:r>
       <w:proofErr w:type="spellStart"/>
       <w:r>
         <w:rPr>
           <w:lang w:val="en-US"/>
         </w:rPr>
-        <w:t>keras</w:t>
+        <w:t>colour</w:t>
       </w:r>
       <w:proofErr w:type="spellEnd"/>
       <w:r>
         <w:rPr>
           <w:lang w:val="en-US"/>
         </w:rPr>
-        <w:t xml:space="preserve"> and various </w:t>
+        <w:t xml:space="preserve"> channels. This seemingly performed </w:t>
+      </w:r>
+      <w:proofErr w:type="gramStart"/>
+      <w:r>
+        <w:rPr>
+          <w:lang w:val="en-US"/>
+        </w:rPr>
+        <w:t xml:space="preserve">well </w:t>
+      </w:r>
+      <w:r>
+        <w:rPr>
+          <w:lang w:val="en-US"/>
+        </w:rPr>
+        <w:t xml:space="preserve"> </w:t>
+      </w:r>
+      <w:r>
+        <w:rPr>
+          <w:lang w:val="en-US"/>
+        </w:rPr>
+        <w:t>in</w:t>
+      </w:r>
+      <w:proofErr w:type="gramEnd"/>
+      <w:r>
+        <w:rPr>
+          <w:lang w:val="en-US"/>
+        </w:rPr>
+        <w:t xml:space="preserve"> training accuracy (around 60%) for the binary classification but did not perform well in categorical accuracy (zero accuracy when accounting for random chance). Neither model performed well in testing accuracy. Color channels were then reduced to 1 (grayscale) to </w:t>
+      </w:r>
+      <w:r>
+        <w:rPr>
+          <w:lang w:val="en-US"/>
+        </w:rPr>
+        <w:t>account for black and white images that may have perturbed the model and the number of epochs used in training were increased from 20 to 50 to allow the models a better chance at accurately predicting the input. This resulted in an overall accuracy of 29% with both models combined.</w:t>
+      </w:r>
+      <w:r>
+        <w:rPr>
+          <w:lang w:val="en-US"/>
+        </w:rPr>
+        <w:t xml:space="preserve"> </w:t>
+      </w:r>
+      <w:proofErr w:type="gramStart"/>
+      <w:r>
+        <w:rPr>
+          <w:lang w:val="en-US"/>
+        </w:rPr>
+        <w:t>Consequently</w:t>
+      </w:r>
+      <w:proofErr w:type="gramEnd"/>
+      <w:r>
+        <w:rPr>
+          <w:lang w:val="en-US"/>
+        </w:rPr>
+        <w:t xml:space="preserve"> the testing accuracy of this same model however with all 3 </w:t>
       </w:r>
       <w:proofErr w:type="spellStart"/>
       <w:r>
         <w:rPr>
           <w:lang w:val="en-US"/>
         </w:rPr>
-        <w:t>convolutional</w:t>
+        <w:t>colour</w:t>
       </w:r>
       <w:proofErr w:type="spellEnd"/>
       <w:r>
         <w:rPr>
           <w:lang w:val="en-US"/>
         </w:rPr>
-        <w:t xml:space="preserve"> neural networks. The focus was on using prebuilt models to assist in the trial of multiple approaches and to overcome the general unfamiliarity with the creation of new neural net models. Image processing was performed prior to being fed into such models. This preprocessing includes image resizing, experimenting with 1 </w:t>
-      </w:r>
-      <w:r>
-        <w:rPr>
-          <w:lang w:val="en-CA"/>
-        </w:rPr>
-        <w:t>colour</w:t>
-      </w:r>
-      <w:r>
-        <w:rPr>
-          <w:lang w:val="en-US"/>
-        </w:rPr>
-        <w:t xml:space="preserve"> channel (grayscale)</w:t>
-      </w:r>
-      <w:r>
-        <w:rPr>
-          <w:lang w:val="en-US"/>
-        </w:rPr>
-        <w:t xml:space="preserve">, </w:t>
-      </w:r>
-      <w:r>
-        <w:rPr>
-          <w:lang w:val="en-US"/>
-        </w:rPr>
-        <w:t xml:space="preserve">or 3 </w:t>
-      </w:r>
-      <w:r>
-        <w:rPr>
-          <w:lang w:val="en-CA"/>
-        </w:rPr>
-        <w:t>colour</w:t>
-      </w:r>
-      <w:r>
-        <w:rPr>
-          <w:lang w:val="en-US"/>
-        </w:rPr>
-        <w:t xml:space="preserve"> channels (RGB), </w:t>
-      </w:r>
-      <w:r>
-        <w:rPr>
-          <w:lang w:val="en-US"/>
-        </w:rPr>
-        <w:t xml:space="preserve">various image transformations (rotation, flips, </w:t>
-      </w:r>
-      <w:r>
-        <w:rPr>
-          <w:lang w:val="en-US"/>
-        </w:rPr>
-        <w:lastRenderedPageBreak/>
-        <w:t xml:space="preserve">zoom etc.) </w:t>
-      </w:r>
-      <w:r>
-        <w:rPr>
-          <w:lang w:val="en-US"/>
-        </w:rPr>
-        <w:t>but did not include bounding boxes for image input which will be elaborated in the following section.</w:t>
+        <w:t xml:space="preserve"> channels only resulted in an accuracy of 12%.</w:t>
       </w:r>
     </w:p>
     <w:p>
       <w:pPr>
         <w:pStyle w:val="BodyText"/>
         <w:rPr>
-          <w:lang w:val="en-US"/>
-        </w:rPr>
-      </w:pPr>
-    </w:p>
-    <w:p>
-      <w:pPr>
-        <w:pStyle w:val="Heading2"/>
-        <w:rPr>
-          <w:color w:val="002060"/>
-        </w:rPr>
-      </w:pPr>
-      <w:r>
-        <w:rPr>
-          <w:color w:val="002060"/>
-        </w:rPr>
-        <w:t>Bounding Boxes</w:t>
+          <w:lang w:val="en-CA"/>
+        </w:rPr>
+      </w:pPr>
+      <w:r>
+        <w:rPr>
+          <w:lang w:val="en-CA"/>
+        </w:rPr>
+        <w:t xml:space="preserve">From experiments on the initial model, we found </w:t>
+      </w:r>
+      <w:r>
+        <w:rPr>
+          <w:lang w:val="en-CA"/>
+        </w:rPr>
+        <w:t>Loss does not monotonically decrease across epochs either before or after unfreezing the base model when batch size is 8</w:t>
+      </w:r>
+      <w:r>
+        <w:rPr>
+          <w:lang w:val="en-CA"/>
+        </w:rPr>
+        <w:t xml:space="preserve">. </w:t>
+      </w:r>
+      <w:r>
+        <w:rPr>
+          <w:lang w:val="en-CA"/>
+        </w:rPr>
+        <w:t xml:space="preserve">Accuracy does </w:t>
+      </w:r>
+      <w:r>
+        <w:rPr>
+          <w:lang w:val="en-CA"/>
+        </w:rPr>
+        <w:t>not monotonically increase across epochs either before or after unfreezing the base model when batch size is 8</w:t>
+      </w:r>
+      <w:r>
+        <w:rPr>
+          <w:lang w:val="en-CA"/>
+        </w:rPr>
+        <w:t xml:space="preserve">. </w:t>
+      </w:r>
+      <w:r>
+        <w:rPr>
+          <w:lang w:val="en-CA"/>
+        </w:rPr>
+        <w:t>Increasing batch size from 8 to 100 leads to significantly lower computational speed, but the training loss is lower</w:t>
+      </w:r>
+      <w:r>
+        <w:rPr>
+          <w:lang w:val="en-CA"/>
+        </w:rPr>
+        <w:t xml:space="preserve">. </w:t>
+      </w:r>
+      <w:r>
+        <w:rPr>
+          <w:lang w:val="en-CA"/>
+        </w:rPr>
+        <w:t>VGG16, VGG19, ResNet50 and ResNet101 have similar performance on this whale dataset</w:t>
+      </w:r>
+      <w:r>
+        <w:rPr>
+          <w:lang w:val="en-CA"/>
+        </w:rPr>
+        <w:t xml:space="preserve">. </w:t>
+      </w:r>
+      <w:r>
+        <w:rPr>
+          <w:lang w:val="en-CA"/>
+        </w:rPr>
+        <w:t>Training using only the subset (whales appear more than 10 times) significantly reduced the training accuracy</w:t>
+      </w:r>
+      <w:r>
+        <w:rPr>
+          <w:lang w:val="en-CA"/>
+        </w:rPr>
+        <w:t xml:space="preserve">. </w:t>
+      </w:r>
+      <w:r>
+        <w:rPr>
+          <w:lang w:val="en-CA"/>
+        </w:rPr>
+        <w:t>Training ResNet101 on grayscale dataset does not improve the accuracy</w:t>
+      </w:r>
+      <w:r>
+        <w:rPr>
+          <w:lang w:val="en-CA"/>
+        </w:rPr>
+        <w:t xml:space="preserve">. </w:t>
+      </w:r>
+      <w:r>
+        <w:rPr>
+          <w:lang w:val="en-CA"/>
+        </w:rPr>
+        <w:t>Adam optimizer works similarly to RMSprop</w:t>
+      </w:r>
+      <w:r>
+        <w:rPr>
+          <w:lang w:val="en-CA"/>
+        </w:rPr>
+        <w:t>.</w:t>
       </w:r>
     </w:p>
     <w:p>
       <w:pPr>
         <w:pStyle w:val="BodyText"/>
         <w:rPr>
-          <w:lang w:val="en-CA"/>
-        </w:rPr>
-      </w:pPr>
-      <w:r>
-        <w:rPr>
-          <w:lang w:val="en-US"/>
-        </w:rPr>
-        <w:t xml:space="preserve">Attempts to </w:t>
-      </w:r>
-      <w:r>
-        <w:rPr>
-          <w:lang w:val="en-CA"/>
-        </w:rPr>
-        <w:t xml:space="preserve">use bounding boxes to limit the image processing to just the area of interest led to two different approaches, neither of which was successful. The first was using a </w:t>
+          <w:lang w:val="en-US"/>
+        </w:rPr>
+      </w:pPr>
+      <w:r>
+        <w:rPr>
+          <w:lang w:val="en-US"/>
+        </w:rPr>
+        <w:t>All approaches</w:t>
+      </w:r>
+      <w:r>
+        <w:rPr>
+          <w:lang w:val="en-US"/>
+        </w:rPr>
+        <w:t xml:space="preserve"> </w:t>
+      </w:r>
+      <w:r>
+        <w:rPr>
+          <w:lang w:val="en-US"/>
+        </w:rPr>
+        <w:t xml:space="preserve">ultimately </w:t>
+      </w:r>
+      <w:r>
+        <w:rPr>
+          <w:lang w:val="en-US"/>
+        </w:rPr>
+        <w:t xml:space="preserve">underperformed the naïve approach of labeling </w:t>
+      </w:r>
+      <w:r>
+        <w:rPr>
+          <w:lang w:val="en-US"/>
+        </w:rPr>
+        <w:t xml:space="preserve">all images as </w:t>
       </w:r>
       <w:proofErr w:type="spellStart"/>
       <w:r>
         <w:rPr>
-          <w:lang w:val="en-CA"/>
-        </w:rPr>
-        <w:t>pretrained</w:t>
+          <w:i/>
+          <w:lang w:val="en-US"/>
+        </w:rPr>
+        <w:t>new_whale</w:t>
       </w:r>
       <w:proofErr w:type="spellEnd"/>
       <w:r>
         <w:rPr>
-          <w:lang w:val="en-CA"/>
-        </w:rPr>
-        <w:t xml:space="preserve"> model such as YOLO (You Only Look Once). The concept was to reuse an already successful bounding box model and have the output of that model feed into the image recognition model. A roadblock was encountered when looking into the types of images that this model was configured to use. None of the classifications in this model were of whale tails. It would have been possible to look into training a custom configuration</w:t>
-      </w:r>
-      <w:r>
-        <w:rPr>
-          <w:lang w:val="en-CA"/>
-        </w:rPr>
-        <w:t xml:space="preserve"> and so this was attempted with a library that had a more user friendly configuration, </w:t>
+          <w:lang w:val="en-US"/>
+        </w:rPr>
+        <w:t xml:space="preserve"> which produced a testing</w:t>
+      </w:r>
+      <w:r>
+        <w:rPr>
+          <w:lang w:val="en-US"/>
+        </w:rPr>
+        <w:t xml:space="preserve"> accuracy of 38%.</w:t>
+      </w:r>
+    </w:p>
+    <w:p>
+      <w:pPr>
+        <w:pStyle w:val="Heading1"/>
+        <w:rPr>
+          <w:color w:val="002060"/>
+        </w:rPr>
+      </w:pPr>
+      <w:r>
+        <w:rPr>
+          <w:color w:val="002060"/>
+        </w:rPr>
+        <w:t xml:space="preserve">Discussion </w:t>
+      </w:r>
+    </w:p>
+    <w:p>
+      <w:pPr>
+        <w:pStyle w:val="BodyText"/>
+        <w:rPr>
+          <w:lang w:val="en-US"/>
+        </w:rPr>
+      </w:pPr>
+      <w:r>
+        <w:rPr>
+          <w:lang w:val="en-US"/>
+        </w:rPr>
+        <w:t xml:space="preserve">Ultimately, this group failed to produce an adequate model for the problem. None of the attempts or combinations outperformed a naïve approach. In looking at some of the top placed entries one of the entrants was able to reach an overall test accuracy of over 90% using </w:t>
       </w:r>
       <w:proofErr w:type="spellStart"/>
       <w:r>
         <w:rPr>
-          <w:lang w:val="en-CA"/>
-        </w:rPr>
-        <w:t>OpenCV</w:t>
+          <w:lang w:val="en-US"/>
+        </w:rPr>
+        <w:t>ArcFace</w:t>
       </w:r>
       <w:proofErr w:type="spellEnd"/>
       <w:r>
         <w:rPr>
-          <w:lang w:val="en-CA"/>
-        </w:rPr>
-        <w:t xml:space="preserve">. A roadblock was encountered in trying to train a domain specific bounding box model when the input would have required both the images to </w:t>
-      </w:r>
-      <w:proofErr w:type="gramStart"/>
-      <w:r>
-        <w:rPr>
-          <w:lang w:val="en-CA"/>
-        </w:rPr>
-        <w:t>bound</w:t>
-      </w:r>
-      <w:proofErr w:type="gramEnd"/>
-      <w:r>
-        <w:rPr>
-          <w:lang w:val="en-CA"/>
-        </w:rPr>
-        <w:t xml:space="preserve"> and the coordinates of those bounds as part of the training set. As the data provided in this problem did not have coordinates for any of the over 25 thousand images, it was infeasible to train a domain specific bounding box model.</w:t>
-      </w:r>
-    </w:p>
-    <w:p>
-      <w:pPr>
-        <w:pStyle w:val="Heading1"/>
-        <w:rPr>
-          <w:color w:val="002060"/>
-        </w:rPr>
-      </w:pPr>
-      <w:r>
-        <w:rPr>
-          <w:color w:val="002060"/>
-        </w:rPr>
-        <w:t>Results</w:t>
-      </w:r>
-    </w:p>
-    <w:p>
-      <w:pPr>
-        <w:pStyle w:val="BodyText"/>
-        <w:rPr>
-          <w:lang w:val="en-US"/>
-        </w:rPr>
-      </w:pPr>
-      <w:r>
-        <w:rPr>
-          <w:lang w:val="en-US"/>
-        </w:rPr>
-        <w:t xml:space="preserve">An initial model was build using VGG16 which attempted to label both IDs and </w:t>
-      </w:r>
-      <w:proofErr w:type="spellStart"/>
-      <w:r>
-        <w:rPr>
-          <w:i/>
-          <w:lang w:val="en-US"/>
-        </w:rPr>
-        <w:t>new_whale</w:t>
-      </w:r>
-      <w:proofErr w:type="spellEnd"/>
-      <w:r>
-        <w:rPr>
-          <w:lang w:val="en-US"/>
-        </w:rPr>
-        <w:t xml:space="preserve"> for all inputs across 3 </w:t>
-      </w:r>
-      <w:proofErr w:type="spellStart"/>
-      <w:r>
-        <w:rPr>
-          <w:lang w:val="en-US"/>
-        </w:rPr>
-        <w:t>colour</w:t>
-      </w:r>
-      <w:proofErr w:type="spellEnd"/>
-      <w:r>
-        <w:rPr>
-          <w:lang w:val="en-US"/>
-        </w:rPr>
-        <w:t xml:space="preserve"> channels. This approach seemingly produced random results and was not successful. The problem was then approached as 2 models, one being a binary classification of </w:t>
-      </w:r>
-      <w:proofErr w:type="gramStart"/>
-      <w:r>
-        <w:rPr>
-          <w:lang w:val="en-US"/>
-        </w:rPr>
-        <w:t>new/existing</w:t>
-      </w:r>
-      <w:proofErr w:type="gramEnd"/>
-      <w:r>
-        <w:rPr>
-          <w:lang w:val="en-US"/>
-        </w:rPr>
-        <w:t xml:space="preserve"> and the other being a categorical problem of matching those predicted to be </w:t>
-      </w:r>
-      <w:r>
-        <w:rPr>
-          <w:lang w:val="en-US"/>
-        </w:rPr>
-        <w:t>an existing whale to the corresponding ID</w:t>
-      </w:r>
-      <w:r>
-        <w:rPr>
-          <w:lang w:val="en-US"/>
-        </w:rPr>
-        <w:t xml:space="preserve"> This </w:t>
-      </w:r>
-      <w:r>
-        <w:rPr>
-          <w:lang w:val="en-US"/>
-        </w:rPr>
-        <w:t xml:space="preserve">made intuitive sense as the each model would handle one part of the problem. This was attempted again using 2 VGG16 models and 3 </w:t>
-      </w:r>
-      <w:proofErr w:type="spellStart"/>
-      <w:r>
-        <w:rPr>
-          <w:lang w:val="en-US"/>
-        </w:rPr>
-        <w:t>colour</w:t>
-      </w:r>
-      <w:proofErr w:type="spellEnd"/>
-      <w:r>
-        <w:rPr>
-          <w:lang w:val="en-US"/>
-        </w:rPr>
-        <w:t xml:space="preserve"> channels. This seemingly performed </w:t>
-      </w:r>
-      <w:proofErr w:type="gramStart"/>
-      <w:r>
-        <w:rPr>
-          <w:lang w:val="en-US"/>
-        </w:rPr>
-        <w:t xml:space="preserve">well </w:t>
-      </w:r>
-      <w:r>
-        <w:rPr>
-          <w:lang w:val="en-US"/>
-        </w:rPr>
-        <w:t xml:space="preserve"> </w:t>
-      </w:r>
-      <w:r>
-        <w:rPr>
-          <w:lang w:val="en-US"/>
-        </w:rPr>
-        <w:t>in</w:t>
-      </w:r>
-      <w:proofErr w:type="gramEnd"/>
-      <w:r>
-        <w:rPr>
-          <w:lang w:val="en-US"/>
-        </w:rPr>
-        <w:t xml:space="preserve"> training accuracy (around 60%) for the binary classification but did not perform well in categorical accuracy (zero accuracy when accounting for random chance). Neither model </w:t>
-      </w:r>
-      <w:r>
-        <w:rPr>
-          <w:lang w:val="en-US"/>
-        </w:rPr>
-        <w:lastRenderedPageBreak/>
-        <w:t xml:space="preserve">performed well in testing accuracy. Color channels were then reduced to 1 (grayscale) to </w:t>
-      </w:r>
-      <w:r>
-        <w:rPr>
-          <w:lang w:val="en-US"/>
-        </w:rPr>
-        <w:t>account for black and white images that may have perturbed the model and the number of epochs used in training were increased from 20 to 50 to allow the models a better chance at accurately predicting the input. This resulted in an overall accuracy of 29% with both models combined.</w:t>
-      </w:r>
-      <w:r>
-        <w:rPr>
-          <w:lang w:val="en-US"/>
-        </w:rPr>
-        <w:t xml:space="preserve"> Consequently the testing accuracy of this same model however with all 3 </w:t>
-      </w:r>
-      <w:proofErr w:type="spellStart"/>
-      <w:r>
-        <w:rPr>
-          <w:lang w:val="en-US"/>
-        </w:rPr>
-        <w:t>colour</w:t>
-      </w:r>
-      <w:proofErr w:type="spellEnd"/>
-      <w:r>
-        <w:rPr>
-          <w:lang w:val="en-US"/>
-        </w:rPr>
-        <w:t xml:space="preserve"> channels only resulted in an accuracy of 12%.</w:t>
-      </w:r>
-    </w:p>
-    <w:p>
-      <w:pPr>
-        <w:pStyle w:val="BodyText"/>
-        <w:rPr>
-          <w:lang w:val="en-US"/>
-        </w:rPr>
-      </w:pPr>
-      <w:r>
-        <w:rPr>
-          <w:highlight w:val="yellow"/>
-          <w:lang w:val="en-US"/>
-        </w:rPr>
-        <w:t>CRYSTAL PLEASE ADD YOUR FINDINGS</w:t>
-      </w:r>
-    </w:p>
-    <w:p>
-      <w:pPr>
-        <w:pStyle w:val="BodyText"/>
-        <w:rPr>
-          <w:lang w:val="en-US"/>
-        </w:rPr>
-      </w:pPr>
-      <w:r>
-        <w:rPr>
-          <w:lang w:val="en-US"/>
-        </w:rPr>
-        <w:t>All approaches</w:t>
-      </w:r>
-      <w:r>
-        <w:rPr>
-          <w:lang w:val="en-US"/>
-        </w:rPr>
-        <w:t xml:space="preserve"> </w:t>
-      </w:r>
-      <w:r>
-        <w:rPr>
-          <w:lang w:val="en-US"/>
-        </w:rPr>
-        <w:t xml:space="preserve">ultimately </w:t>
-      </w:r>
-      <w:r>
-        <w:rPr>
-          <w:lang w:val="en-US"/>
-        </w:rPr>
-        <w:t xml:space="preserve">underperformed the naïve approach of labeling </w:t>
-      </w:r>
-      <w:r>
-        <w:rPr>
-          <w:lang w:val="en-US"/>
-        </w:rPr>
-        <w:t xml:space="preserve">all images as </w:t>
-      </w:r>
-      <w:proofErr w:type="spellStart"/>
-      <w:r>
-        <w:rPr>
-          <w:i/>
-          <w:lang w:val="en-US"/>
-        </w:rPr>
-        <w:t>new_whale</w:t>
-      </w:r>
-      <w:proofErr w:type="spellEnd"/>
-      <w:r>
-        <w:rPr>
-          <w:lang w:val="en-US"/>
-        </w:rPr>
-        <w:t xml:space="preserve"> which produced a testing</w:t>
-      </w:r>
-      <w:r>
-        <w:rPr>
-          <w:lang w:val="en-US"/>
-        </w:rPr>
-        <w:t xml:space="preserve"> accuracy of 38%.</w:t>
-      </w:r>
-    </w:p>
-    <w:p>
-      <w:pPr>
-        <w:pStyle w:val="Heading1"/>
-        <w:rPr>
-          <w:color w:val="002060"/>
-        </w:rPr>
-      </w:pPr>
-      <w:r>
-        <w:rPr>
-          <w:color w:val="002060"/>
-        </w:rPr>
-        <w:lastRenderedPageBreak/>
-        <w:t xml:space="preserve">Discussion </w:t>
-      </w:r>
-    </w:p>
-    <w:p>
-      <w:pPr>
-        <w:pStyle w:val="BodyText"/>
-        <w:rPr>
-          <w:lang w:val="en-US"/>
-        </w:rPr>
-      </w:pPr>
-      <w:r>
-        <w:rPr>
-          <w:lang w:val="en-US"/>
-        </w:rPr>
-        <w:t xml:space="preserve">Ultimately, this group failed to produce an adequate model for the problem. None of the attempts or combinations outperformed a naïve approach. In looking at some of the top placed entries one of the entrants was able to reach an overall test accuracy of over 90% using </w:t>
-      </w:r>
-      <w:proofErr w:type="spellStart"/>
-      <w:r>
-        <w:rPr>
-          <w:lang w:val="en-US"/>
-        </w:rPr>
-        <w:t>ArcFace</w:t>
-      </w:r>
-      <w:proofErr w:type="spellEnd"/>
-      <w:r>
-        <w:rPr>
           <w:lang w:val="en-US"/>
         </w:rPr>
         <w:t xml:space="preserve"> (</w:t>
       </w:r>
       <w:r>
+        <w:rPr>
+          <w:lang w:val="en-CA"/>
+        </w:rPr>
         <w:t>Additive Angular Margin Loss for Deep Face Recognition</w:t>
       </w:r>
       <w:r>
@@ -1294,21 +1304,7 @@
         <w:rPr>
           <w:lang w:val="en-US"/>
         </w:rPr>
-        <w:t xml:space="preserve">. The approach of using </w:t>
-      </w:r>
-      <w:proofErr w:type="spellStart"/>
-      <w:r>
-        <w:rPr>
-          <w:lang w:val="en-US"/>
-        </w:rPr>
-        <w:t>convolutional</w:t>
-      </w:r>
-      <w:proofErr w:type="spellEnd"/>
-      <w:r>
-        <w:rPr>
-          <w:lang w:val="en-US"/>
-        </w:rPr>
-        <w:t xml:space="preserve"> neural nets was likely not the ideal </w:t>
+        <w:t xml:space="preserve">. The approach of using convolutional neural nets was likely not the ideal </w:t>
       </w:r>
       <w:r>
         <w:rPr>
@@ -1350,15 +1346,15 @@
 </file>
 
 <file path=word/endnotes.xml><?xml version="1.0" encoding="utf-8"?>
-<w:endnotes xmlns:ve="http://schemas.openxmlformats.org/markup-compatibility/2006" xmlns:o="urn:schemas-microsoft-com:office:office" xmlns:r="http://schemas.openxmlformats.org/officeDocument/2006/relationships" xmlns:m="http://schemas.openxmlformats.org/officeDocument/2006/math" xmlns:v="urn:schemas-microsoft-com:vml" xmlns:wp="http://schemas.openxmlformats.org/drawingml/2006/wordprocessingDrawing" xmlns:w10="urn:schemas-microsoft-com:office:word" xmlns:w="http://schemas.openxmlformats.org/wordprocessingml/2006/main" xmlns:wne="http://schemas.microsoft.com/office/word/2006/wordml">
-  <w:endnote w:type="separator" w:id="0">
+<w:endnotes xmlns:wpc="http://schemas.microsoft.com/office/word/2010/wordprocessingCanvas" xmlns:cx="http://schemas.microsoft.com/office/drawing/2014/chartex" xmlns:cx1="http://schemas.microsoft.com/office/drawing/2015/9/8/chartex" xmlns:cx2="http://schemas.microsoft.com/office/drawing/2015/10/21/chartex" xmlns:cx3="http://schemas.microsoft.com/office/drawing/2016/5/9/chartex" xmlns:cx4="http://schemas.microsoft.com/office/drawing/2016/5/10/chartex" xmlns:cx5="http://schemas.microsoft.com/office/drawing/2016/5/11/chartex" xmlns:cx6="http://schemas.microsoft.com/office/drawing/2016/5/12/chartex" xmlns:cx7="http://schemas.microsoft.com/office/drawing/2016/5/13/chartex" xmlns:cx8="http://schemas.microsoft.com/office/drawing/2016/5/14/chartex" xmlns:mc="http://schemas.openxmlformats.org/markup-compatibility/2006" xmlns:aink="http://schemas.microsoft.com/office/drawing/2016/ink" xmlns:am3d="http://schemas.microsoft.com/office/drawing/2017/model3d" xmlns:o="urn:schemas-microsoft-com:office:office" xmlns:r="http://schemas.openxmlformats.org/officeDocument/2006/relationships" xmlns:m="http://schemas.openxmlformats.org/officeDocument/2006/math" xmlns:v="urn:schemas-microsoft-com:vml" xmlns:wp14="http://schemas.microsoft.com/office/word/2010/wordprocessingDrawing" xmlns:wp="http://schemas.openxmlformats.org/drawingml/2006/wordprocessingDrawing" xmlns:w10="urn:schemas-microsoft-com:office:word" xmlns:w="http://schemas.openxmlformats.org/wordprocessingml/2006/main" xmlns:w14="http://schemas.microsoft.com/office/word/2010/wordml" xmlns:w15="http://schemas.microsoft.com/office/word/2012/wordml" xmlns:w16cex="http://schemas.microsoft.com/office/word/2018/wordml/cex" xmlns:w16cid="http://schemas.microsoft.com/office/word/2016/wordml/cid" xmlns:w16="http://schemas.microsoft.com/office/word/2018/wordml" xmlns:w16se="http://schemas.microsoft.com/office/word/2015/wordml/symex" xmlns:wpg="http://schemas.microsoft.com/office/word/2010/wordprocessingGroup" xmlns:wpi="http://schemas.microsoft.com/office/word/2010/wordprocessingInk" xmlns:wne="http://schemas.microsoft.com/office/word/2006/wordml" xmlns:wps="http://schemas.microsoft.com/office/word/2010/wordprocessingShape" mc:Ignorable="w14 w15 w16se w16cid w16 w16cex wp14">
+  <w:endnote w:type="separator" w:id="-1">
     <w:p>
       <w:r>
         <w:separator/>
       </w:r>
     </w:p>
   </w:endnote>
-  <w:endnote w:type="continuationSeparator" w:id="1">
+  <w:endnote w:type="continuationSeparator" w:id="0">
     <w:p>
       <w:r>
         <w:continuationSeparator/>
@@ -1369,7 +1365,7 @@
 </file>
 
 <file path=word/footer1.xml><?xml version="1.0" encoding="utf-8"?>
-<w:ftr xmlns:ve="http://schemas.openxmlformats.org/markup-compatibility/2006" xmlns:o="urn:schemas-microsoft-com:office:office" xmlns:r="http://schemas.openxmlformats.org/officeDocument/2006/relationships" xmlns:m="http://schemas.openxmlformats.org/officeDocument/2006/math" xmlns:v="urn:schemas-microsoft-com:vml" xmlns:wp="http://schemas.openxmlformats.org/drawingml/2006/wordprocessingDrawing" xmlns:w10="urn:schemas-microsoft-com:office:word" xmlns:w="http://schemas.openxmlformats.org/wordprocessingml/2006/main" xmlns:wne="http://schemas.microsoft.com/office/word/2006/wordml">
+<w:ftr xmlns:wpc="http://schemas.microsoft.com/office/word/2010/wordprocessingCanvas" xmlns:cx="http://schemas.microsoft.com/office/drawing/2014/chartex" xmlns:cx1="http://schemas.microsoft.com/office/drawing/2015/9/8/chartex" xmlns:cx2="http://schemas.microsoft.com/office/drawing/2015/10/21/chartex" xmlns:cx3="http://schemas.microsoft.com/office/drawing/2016/5/9/chartex" xmlns:cx4="http://schemas.microsoft.com/office/drawing/2016/5/10/chartex" xmlns:cx5="http://schemas.microsoft.com/office/drawing/2016/5/11/chartex" xmlns:cx6="http://schemas.microsoft.com/office/drawing/2016/5/12/chartex" xmlns:cx7="http://schemas.microsoft.com/office/drawing/2016/5/13/chartex" xmlns:cx8="http://schemas.microsoft.com/office/drawing/2016/5/14/chartex" xmlns:mc="http://schemas.openxmlformats.org/markup-compatibility/2006" xmlns:aink="http://schemas.microsoft.com/office/drawing/2016/ink" xmlns:am3d="http://schemas.microsoft.com/office/drawing/2017/model3d" xmlns:o="urn:schemas-microsoft-com:office:office" xmlns:r="http://schemas.openxmlformats.org/officeDocument/2006/relationships" xmlns:m="http://schemas.openxmlformats.org/officeDocument/2006/math" xmlns:v="urn:schemas-microsoft-com:vml" xmlns:wp14="http://schemas.microsoft.com/office/word/2010/wordprocessingDrawing" xmlns:wp="http://schemas.openxmlformats.org/drawingml/2006/wordprocessingDrawing" xmlns:w10="urn:schemas-microsoft-com:office:word" xmlns:w="http://schemas.openxmlformats.org/wordprocessingml/2006/main" xmlns:w14="http://schemas.microsoft.com/office/word/2010/wordml" xmlns:w15="http://schemas.microsoft.com/office/word/2012/wordml" xmlns:w16cex="http://schemas.microsoft.com/office/word/2018/wordml/cex" xmlns:w16cid="http://schemas.microsoft.com/office/word/2016/wordml/cid" xmlns:w16="http://schemas.microsoft.com/office/word/2018/wordml" xmlns:w16se="http://schemas.microsoft.com/office/word/2015/wordml/symex" xmlns:wpg="http://schemas.microsoft.com/office/word/2010/wordprocessingGroup" xmlns:wpi="http://schemas.microsoft.com/office/word/2010/wordprocessingInk" xmlns:wne="http://schemas.microsoft.com/office/word/2006/wordml" xmlns:wps="http://schemas.microsoft.com/office/word/2010/wordprocessingShape" mc:Ignorable="w14 w15 w16se w16cid w16 w16cex wp14">
   <w:p>
     <w:pPr>
       <w:pStyle w:val="Footer"/>
@@ -1384,15 +1380,15 @@
 </file>
 
 <file path=word/footnotes.xml><?xml version="1.0" encoding="utf-8"?>
-<w:footnotes xmlns:ve="http://schemas.openxmlformats.org/markup-compatibility/2006" xmlns:o="urn:schemas-microsoft-com:office:office" xmlns:r="http://schemas.openxmlformats.org/officeDocument/2006/relationships" xmlns:m="http://schemas.openxmlformats.org/officeDocument/2006/math" xmlns:v="urn:schemas-microsoft-com:vml" xmlns:wp="http://schemas.openxmlformats.org/drawingml/2006/wordprocessingDrawing" xmlns:w10="urn:schemas-microsoft-com:office:word" xmlns:w="http://schemas.openxmlformats.org/wordprocessingml/2006/main" xmlns:wne="http://schemas.microsoft.com/office/word/2006/wordml">
-  <w:footnote w:type="separator" w:id="0">
+<w:footnotes xmlns:wpc="http://schemas.microsoft.com/office/word/2010/wordprocessingCanvas" xmlns:cx="http://schemas.microsoft.com/office/drawing/2014/chartex" xmlns:cx1="http://schemas.microsoft.com/office/drawing/2015/9/8/chartex" xmlns:cx2="http://schemas.microsoft.com/office/drawing/2015/10/21/chartex" xmlns:cx3="http://schemas.microsoft.com/office/drawing/2016/5/9/chartex" xmlns:cx4="http://schemas.microsoft.com/office/drawing/2016/5/10/chartex" xmlns:cx5="http://schemas.microsoft.com/office/drawing/2016/5/11/chartex" xmlns:cx6="http://schemas.microsoft.com/office/drawing/2016/5/12/chartex" xmlns:cx7="http://schemas.microsoft.com/office/drawing/2016/5/13/chartex" xmlns:cx8="http://schemas.microsoft.com/office/drawing/2016/5/14/chartex" xmlns:mc="http://schemas.openxmlformats.org/markup-compatibility/2006" xmlns:aink="http://schemas.microsoft.com/office/drawing/2016/ink" xmlns:am3d="http://schemas.microsoft.com/office/drawing/2017/model3d" xmlns:o="urn:schemas-microsoft-com:office:office" xmlns:r="http://schemas.openxmlformats.org/officeDocument/2006/relationships" xmlns:m="http://schemas.openxmlformats.org/officeDocument/2006/math" xmlns:v="urn:schemas-microsoft-com:vml" xmlns:wp14="http://schemas.microsoft.com/office/word/2010/wordprocessingDrawing" xmlns:wp="http://schemas.openxmlformats.org/drawingml/2006/wordprocessingDrawing" xmlns:w10="urn:schemas-microsoft-com:office:word" xmlns:w="http://schemas.openxmlformats.org/wordprocessingml/2006/main" xmlns:w14="http://schemas.microsoft.com/office/word/2010/wordml" xmlns:w15="http://schemas.microsoft.com/office/word/2012/wordml" xmlns:w16cex="http://schemas.microsoft.com/office/word/2018/wordml/cex" xmlns:w16cid="http://schemas.microsoft.com/office/word/2016/wordml/cid" xmlns:w16="http://schemas.microsoft.com/office/word/2018/wordml" xmlns:w16se="http://schemas.microsoft.com/office/word/2015/wordml/symex" xmlns:wpg="http://schemas.microsoft.com/office/word/2010/wordprocessingGroup" xmlns:wpi="http://schemas.microsoft.com/office/word/2010/wordprocessingInk" xmlns:wne="http://schemas.microsoft.com/office/word/2006/wordml" xmlns:wps="http://schemas.microsoft.com/office/word/2010/wordprocessingShape" mc:Ignorable="w14 w15 w16se w16cid w16 w16cex wp14">
+  <w:footnote w:type="separator" w:id="-1">
     <w:p>
       <w:r>
         <w:separator/>
       </w:r>
     </w:p>
   </w:footnote>
-  <w:footnote w:type="continuationSeparator" w:id="1">
+  <w:footnote w:type="continuationSeparator" w:id="0">
     <w:p>
       <w:r>
         <w:continuationSeparator/>
@@ -1403,8 +1399,8 @@
 </file>
 
 <file path=word/numbering.xml><?xml version="1.0" encoding="utf-8"?>
-<w:numbering xmlns:ve="http://schemas.openxmlformats.org/markup-compatibility/2006" xmlns:o="urn:schemas-microsoft-com:office:office" xmlns:r="http://schemas.openxmlformats.org/officeDocument/2006/relationships" xmlns:m="http://schemas.openxmlformats.org/officeDocument/2006/math" xmlns:v="urn:schemas-microsoft-com:vml" xmlns:wp="http://schemas.openxmlformats.org/drawingml/2006/wordprocessingDrawing" xmlns:w10="urn:schemas-microsoft-com:office:word" xmlns:w="http://schemas.openxmlformats.org/wordprocessingml/2006/main" xmlns:wne="http://schemas.microsoft.com/office/word/2006/wordml">
-  <w:abstractNum w:abstractNumId="0">
+<w:numbering xmlns:wpc="http://schemas.microsoft.com/office/word/2010/wordprocessingCanvas" xmlns:cx="http://schemas.microsoft.com/office/drawing/2014/chartex" xmlns:cx1="http://schemas.microsoft.com/office/drawing/2015/9/8/chartex" xmlns:cx2="http://schemas.microsoft.com/office/drawing/2015/10/21/chartex" xmlns:cx3="http://schemas.microsoft.com/office/drawing/2016/5/9/chartex" xmlns:cx4="http://schemas.microsoft.com/office/drawing/2016/5/10/chartex" xmlns:cx5="http://schemas.microsoft.com/office/drawing/2016/5/11/chartex" xmlns:cx6="http://schemas.microsoft.com/office/drawing/2016/5/12/chartex" xmlns:cx7="http://schemas.microsoft.com/office/drawing/2016/5/13/chartex" xmlns:cx8="http://schemas.microsoft.com/office/drawing/2016/5/14/chartex" xmlns:mc="http://schemas.openxmlformats.org/markup-compatibility/2006" xmlns:aink="http://schemas.microsoft.com/office/drawing/2016/ink" xmlns:am3d="http://schemas.microsoft.com/office/drawing/2017/model3d" xmlns:o="urn:schemas-microsoft-com:office:office" xmlns:r="http://schemas.openxmlformats.org/officeDocument/2006/relationships" xmlns:m="http://schemas.openxmlformats.org/officeDocument/2006/math" xmlns:v="urn:schemas-microsoft-com:vml" xmlns:wp14="http://schemas.microsoft.com/office/word/2010/wordprocessingDrawing" xmlns:wp="http://schemas.openxmlformats.org/drawingml/2006/wordprocessingDrawing" xmlns:w10="urn:schemas-microsoft-com:office:word" xmlns:w="http://schemas.openxmlformats.org/wordprocessingml/2006/main" xmlns:w14="http://schemas.microsoft.com/office/word/2010/wordml" xmlns:w15="http://schemas.microsoft.com/office/word/2012/wordml" xmlns:w16cex="http://schemas.microsoft.com/office/word/2018/wordml/cex" xmlns:w16cid="http://schemas.microsoft.com/office/word/2016/wordml/cid" xmlns:w16="http://schemas.microsoft.com/office/word/2018/wordml" xmlns:w16se="http://schemas.microsoft.com/office/word/2015/wordml/symex" xmlns:wpg="http://schemas.microsoft.com/office/word/2010/wordprocessingGroup" xmlns:wpi="http://schemas.microsoft.com/office/word/2010/wordprocessingInk" xmlns:wne="http://schemas.microsoft.com/office/word/2006/wordml" xmlns:wps="http://schemas.microsoft.com/office/word/2010/wordprocessingShape" mc:Ignorable="w14 w15 w16se w16cid w16 w16cex wp14">
+  <w:abstractNum w:abstractNumId="0" w15:restartNumberingAfterBreak="0">
     <w:nsid w:val="26FE1FCF"/>
     <w:multiLevelType w:val="multilevel"/>
     <w:tmpl w:val="26FE1FCF"/>
@@ -1557,7 +1553,7 @@
       </w:rPr>
     </w:lvl>
   </w:abstractNum>
-  <w:abstractNum w:abstractNumId="1">
+  <w:abstractNum w:abstractNumId="1" w15:restartNumberingAfterBreak="0">
     <w:nsid w:val="37660336"/>
     <w:multiLevelType w:val="multilevel"/>
     <w:tmpl w:val="37660336"/>
@@ -1698,7 +1694,7 @@
       </w:rPr>
     </w:lvl>
   </w:abstractNum>
-  <w:abstractNum w:abstractNumId="2">
+  <w:abstractNum w:abstractNumId="2" w15:restartNumberingAfterBreak="0">
     <w:nsid w:val="4189603E"/>
     <w:multiLevelType w:val="multilevel"/>
     <w:tmpl w:val="4189603E"/>
@@ -1881,7 +1877,7 @@
       </w:rPr>
     </w:lvl>
   </w:abstractNum>
-  <w:abstractNum w:abstractNumId="3">
+  <w:abstractNum w:abstractNumId="3" w15:restartNumberingAfterBreak="0">
     <w:nsid w:val="493C3F76"/>
     <w:multiLevelType w:val="multilevel"/>
     <w:tmpl w:val="493C3F76"/>
@@ -1984,7 +1980,7 @@
       </w:pPr>
     </w:lvl>
   </w:abstractNum>
-  <w:abstractNum w:abstractNumId="4">
+  <w:abstractNum w:abstractNumId="4" w15:restartNumberingAfterBreak="0">
     <w:nsid w:val="52CA544A"/>
     <w:multiLevelType w:val="singleLevel"/>
     <w:tmpl w:val="52CA544A"/>
@@ -2011,7 +2007,7 @@
       </w:rPr>
     </w:lvl>
   </w:abstractNum>
-  <w:abstractNum w:abstractNumId="5">
+  <w:abstractNum w:abstractNumId="5" w15:restartNumberingAfterBreak="0">
     <w:nsid w:val="6C402C58"/>
     <w:multiLevelType w:val="multilevel"/>
     <w:tmpl w:val="6C402C58"/>
@@ -2156,7 +2152,7 @@
       </w:rPr>
     </w:lvl>
   </w:abstractNum>
-  <w:abstractNum w:abstractNumId="6">
+  <w:abstractNum w:abstractNumId="6" w15:restartNumberingAfterBreak="0">
     <w:nsid w:val="6CD32DA8"/>
     <w:multiLevelType w:val="singleLevel"/>
     <w:tmpl w:val="6CD32DA8"/>
@@ -2207,7 +2203,7 @@
 </file>
 
 <file path=word/styles.xml><?xml version="1.0" encoding="utf-8"?>
-<w:styles xmlns:r="http://schemas.openxmlformats.org/officeDocument/2006/relationships" xmlns:w="http://schemas.openxmlformats.org/wordprocessingml/2006/main">
+<w:styles xmlns:mc="http://schemas.openxmlformats.org/markup-compatibility/2006" xmlns:r="http://schemas.openxmlformats.org/officeDocument/2006/relationships" xmlns:w="http://schemas.openxmlformats.org/wordprocessingml/2006/main" xmlns:w14="http://schemas.microsoft.com/office/word/2010/wordml" xmlns:w15="http://schemas.microsoft.com/office/word/2012/wordml" xmlns:w16cex="http://schemas.microsoft.com/office/word/2018/wordml/cex" xmlns:w16cid="http://schemas.microsoft.com/office/word/2016/wordml/cid" xmlns:w16="http://schemas.microsoft.com/office/word/2018/wordml" xmlns:w16se="http://schemas.microsoft.com/office/word/2015/wordml/symex" mc:Ignorable="w14 w15 w16se w16cid w16 w16cex">
   <w:docDefaults>
     <w:rPrDefault>
       <w:rPr>
@@ -2217,28 +2213,107 @@
     </w:rPrDefault>
     <w:pPrDefault/>
   </w:docDefaults>
-  <w:latentStyles w:defLockedState="0" w:defUIPriority="0" w:defSemiHidden="0" w:defUnhideWhenUsed="0" w:defQFormat="0" w:count="267">
+  <w:latentStyles w:defLockedState="0" w:defUIPriority="0" w:defSemiHidden="0" w:defUnhideWhenUsed="0" w:defQFormat="0" w:count="376">
     <w:lsdException w:name="Normal" w:qFormat="1"/>
     <w:lsdException w:name="heading 1" w:qFormat="1"/>
-    <w:lsdException w:name="heading 2" w:qFormat="1"/>
-    <w:lsdException w:name="heading 3" w:qFormat="1"/>
-    <w:lsdException w:name="heading 4" w:qFormat="1"/>
-    <w:lsdException w:name="heading 5" w:qFormat="1"/>
+    <w:lsdException w:name="heading 2" w:semiHidden="1" w:unhideWhenUsed="1" w:qFormat="1"/>
+    <w:lsdException w:name="heading 3" w:semiHidden="1" w:unhideWhenUsed="1" w:qFormat="1"/>
+    <w:lsdException w:name="heading 4" w:semiHidden="1" w:unhideWhenUsed="1" w:qFormat="1"/>
+    <w:lsdException w:name="heading 5" w:semiHidden="1" w:unhideWhenUsed="1" w:qFormat="1"/>
     <w:lsdException w:name="heading 6" w:semiHidden="1" w:unhideWhenUsed="1" w:qFormat="1"/>
     <w:lsdException w:name="heading 7" w:semiHidden="1" w:unhideWhenUsed="1" w:qFormat="1"/>
     <w:lsdException w:name="heading 8" w:semiHidden="1" w:unhideWhenUsed="1" w:qFormat="1"/>
     <w:lsdException w:name="heading 9" w:semiHidden="1" w:unhideWhenUsed="1" w:qFormat="1"/>
-    <w:lsdException w:name="header" w:qFormat="1"/>
+    <w:lsdException w:name="index 1" w:semiHidden="1" w:unhideWhenUsed="1"/>
+    <w:lsdException w:name="index 2" w:semiHidden="1" w:unhideWhenUsed="1"/>
+    <w:lsdException w:name="index 3" w:semiHidden="1" w:unhideWhenUsed="1"/>
+    <w:lsdException w:name="index 4" w:semiHidden="1" w:unhideWhenUsed="1"/>
+    <w:lsdException w:name="index 5" w:semiHidden="1" w:unhideWhenUsed="1"/>
+    <w:lsdException w:name="index 6" w:semiHidden="1" w:unhideWhenUsed="1"/>
+    <w:lsdException w:name="index 7" w:semiHidden="1" w:unhideWhenUsed="1"/>
+    <w:lsdException w:name="index 8" w:semiHidden="1" w:unhideWhenUsed="1"/>
+    <w:lsdException w:name="index 9" w:semiHidden="1" w:unhideWhenUsed="1"/>
+    <w:lsdException w:name="toc 1" w:semiHidden="1" w:unhideWhenUsed="1"/>
+    <w:lsdException w:name="toc 2" w:semiHidden="1" w:unhideWhenUsed="1"/>
+    <w:lsdException w:name="toc 3" w:semiHidden="1" w:unhideWhenUsed="1"/>
+    <w:lsdException w:name="toc 4" w:semiHidden="1" w:unhideWhenUsed="1"/>
+    <w:lsdException w:name="toc 5" w:semiHidden="1" w:unhideWhenUsed="1"/>
+    <w:lsdException w:name="toc 6" w:semiHidden="1" w:unhideWhenUsed="1"/>
+    <w:lsdException w:name="toc 7" w:semiHidden="1" w:unhideWhenUsed="1"/>
+    <w:lsdException w:name="toc 8" w:semiHidden="1" w:unhideWhenUsed="1"/>
+    <w:lsdException w:name="toc 9" w:semiHidden="1" w:unhideWhenUsed="1"/>
+    <w:lsdException w:name="Normal Indent" w:semiHidden="1" w:unhideWhenUsed="1"/>
+    <w:lsdException w:name="footnote text" w:semiHidden="1" w:unhideWhenUsed="1"/>
+    <w:lsdException w:name="annotation text" w:semiHidden="1" w:unhideWhenUsed="1"/>
+    <w:lsdException w:name="header" w:semiHidden="1" w:unhideWhenUsed="1" w:qFormat="1"/>
+    <w:lsdException w:name="footer" w:semiHidden="1" w:unhideWhenUsed="1"/>
+    <w:lsdException w:name="index heading" w:semiHidden="1" w:unhideWhenUsed="1"/>
     <w:lsdException w:name="caption" w:semiHidden="1" w:unhideWhenUsed="1" w:qFormat="1"/>
+    <w:lsdException w:name="table of figures" w:semiHidden="1" w:unhideWhenUsed="1"/>
+    <w:lsdException w:name="envelope address" w:semiHidden="1" w:unhideWhenUsed="1"/>
+    <w:lsdException w:name="envelope return" w:semiHidden="1" w:unhideWhenUsed="1"/>
+    <w:lsdException w:name="footnote reference" w:semiHidden="1" w:unhideWhenUsed="1"/>
+    <w:lsdException w:name="annotation reference" w:semiHidden="1" w:unhideWhenUsed="1"/>
+    <w:lsdException w:name="line number" w:semiHidden="1" w:unhideWhenUsed="1"/>
+    <w:lsdException w:name="page number" w:semiHidden="1" w:unhideWhenUsed="1"/>
+    <w:lsdException w:name="endnote reference" w:semiHidden="1" w:unhideWhenUsed="1"/>
+    <w:lsdException w:name="endnote text" w:semiHidden="1" w:unhideWhenUsed="1"/>
+    <w:lsdException w:name="macro" w:semiHidden="1" w:unhideWhenUsed="1"/>
+    <w:lsdException w:name="toa heading" w:semiHidden="1" w:unhideWhenUsed="1"/>
+    <w:lsdException w:name="List Number" w:semiHidden="1" w:unhideWhenUsed="1"/>
+    <w:lsdException w:name="List 2" w:semiHidden="1" w:unhideWhenUsed="1"/>
+    <w:lsdException w:name="List 3" w:semiHidden="1" w:unhideWhenUsed="1"/>
+    <w:lsdException w:name="List 4" w:semiHidden="1" w:unhideWhenUsed="1"/>
+    <w:lsdException w:name="List 5" w:semiHidden="1" w:unhideWhenUsed="1"/>
+    <w:lsdException w:name="List Bullet 2" w:semiHidden="1" w:unhideWhenUsed="1"/>
+    <w:lsdException w:name="List Bullet 3" w:semiHidden="1" w:unhideWhenUsed="1"/>
+    <w:lsdException w:name="List Bullet 4" w:semiHidden="1" w:unhideWhenUsed="1"/>
+    <w:lsdException w:name="List Bullet 5" w:semiHidden="1" w:unhideWhenUsed="1"/>
+    <w:lsdException w:name="List Number 2" w:semiHidden="1" w:unhideWhenUsed="1"/>
+    <w:lsdException w:name="List Number 3" w:semiHidden="1" w:unhideWhenUsed="1"/>
+    <w:lsdException w:name="List Number 4" w:semiHidden="1" w:unhideWhenUsed="1"/>
+    <w:lsdException w:name="List Number 5" w:semiHidden="1" w:unhideWhenUsed="1"/>
     <w:lsdException w:name="Title" w:qFormat="1"/>
+    <w:lsdException w:name="Closing" w:semiHidden="1" w:unhideWhenUsed="1"/>
+    <w:lsdException w:name="Signature" w:semiHidden="1" w:unhideWhenUsed="1"/>
     <w:lsdException w:name="Default Paragraph Font" w:semiHidden="1" w:uiPriority="1" w:unhideWhenUsed="1"/>
-    <w:lsdException w:name="Body Text" w:qFormat="1"/>
+    <w:lsdException w:name="Body Text" w:semiHidden="1" w:unhideWhenUsed="1" w:qFormat="1"/>
+    <w:lsdException w:name="Body Text Indent" w:semiHidden="1" w:unhideWhenUsed="1"/>
+    <w:lsdException w:name="List Continue" w:semiHidden="1" w:unhideWhenUsed="1"/>
+    <w:lsdException w:name="Message Header" w:semiHidden="1" w:unhideWhenUsed="1"/>
     <w:lsdException w:name="Subtitle" w:qFormat="1"/>
+    <w:lsdException w:name="Salutation" w:semiHidden="1" w:unhideWhenUsed="1"/>
+    <w:lsdException w:name="Date" w:semiHidden="1" w:unhideWhenUsed="1"/>
+    <w:lsdException w:name="Body Text First Indent" w:semiHidden="1" w:unhideWhenUsed="1"/>
+    <w:lsdException w:name="Body Text First Indent 2" w:semiHidden="1" w:unhideWhenUsed="1"/>
+    <w:lsdException w:name="Note Heading" w:semiHidden="1" w:unhideWhenUsed="1"/>
+    <w:lsdException w:name="Body Text 2" w:semiHidden="1" w:unhideWhenUsed="1"/>
+    <w:lsdException w:name="Body Text 3" w:semiHidden="1" w:unhideWhenUsed="1"/>
+    <w:lsdException w:name="Body Text Indent 2" w:semiHidden="1" w:unhideWhenUsed="1"/>
+    <w:lsdException w:name="Body Text Indent 3" w:semiHidden="1" w:unhideWhenUsed="1"/>
+    <w:lsdException w:name="Block Text" w:semiHidden="1" w:unhideWhenUsed="1"/>
+    <w:lsdException w:name="Hyperlink" w:semiHidden="1" w:unhideWhenUsed="1"/>
+    <w:lsdException w:name="FollowedHyperlink" w:semiHidden="1" w:unhideWhenUsed="1"/>
     <w:lsdException w:name="Strong" w:qFormat="1"/>
     <w:lsdException w:name="Emphasis" w:qFormat="1"/>
+    <w:lsdException w:name="Document Map" w:semiHidden="1" w:unhideWhenUsed="1"/>
+    <w:lsdException w:name="Plain Text" w:semiHidden="1" w:unhideWhenUsed="1"/>
+    <w:lsdException w:name="E-mail Signature" w:semiHidden="1" w:unhideWhenUsed="1"/>
     <w:lsdException w:name="HTML Top of Form" w:semiHidden="1" w:uiPriority="99" w:unhideWhenUsed="1"/>
     <w:lsdException w:name="HTML Bottom of Form" w:semiHidden="1" w:uiPriority="99" w:unhideWhenUsed="1"/>
+    <w:lsdException w:name="Normal (Web)" w:semiHidden="1" w:unhideWhenUsed="1"/>
+    <w:lsdException w:name="HTML Acronym" w:semiHidden="1" w:unhideWhenUsed="1"/>
+    <w:lsdException w:name="HTML Address" w:semiHidden="1" w:unhideWhenUsed="1"/>
+    <w:lsdException w:name="HTML Cite" w:semiHidden="1" w:unhideWhenUsed="1"/>
+    <w:lsdException w:name="HTML Code" w:semiHidden="1" w:unhideWhenUsed="1"/>
+    <w:lsdException w:name="HTML Definition" w:semiHidden="1" w:unhideWhenUsed="1"/>
+    <w:lsdException w:name="HTML Keyboard" w:semiHidden="1" w:unhideWhenUsed="1"/>
+    <w:lsdException w:name="HTML Preformatted" w:semiHidden="1" w:unhideWhenUsed="1"/>
+    <w:lsdException w:name="HTML Sample" w:semiHidden="1" w:unhideWhenUsed="1"/>
+    <w:lsdException w:name="HTML Typewriter" w:semiHidden="1" w:unhideWhenUsed="1"/>
+    <w:lsdException w:name="HTML Variable" w:semiHidden="1" w:unhideWhenUsed="1"/>
     <w:lsdException w:name="Normal Table" w:semiHidden="1" w:uiPriority="99" w:unhideWhenUsed="1" w:qFormat="1"/>
+    <w:lsdException w:name="annotation subject" w:semiHidden="1" w:unhideWhenUsed="1"/>
     <w:lsdException w:name="No List" w:semiHidden="1" w:uiPriority="99" w:unhideWhenUsed="1"/>
     <w:lsdException w:name="Outline List 1" w:semiHidden="1" w:uiPriority="99" w:unhideWhenUsed="1"/>
     <w:lsdException w:name="Outline List 2" w:semiHidden="1" w:uiPriority="99" w:unhideWhenUsed="1"/>
@@ -2283,9 +2358,6 @@
     <w:lsdException w:name="Table Subtle 1" w:semiHidden="1" w:unhideWhenUsed="1"/>
     <w:lsdException w:name="Table Subtle 2" w:semiHidden="1" w:unhideWhenUsed="1"/>
     <w:lsdException w:name="Table Web 1" w:semiHidden="1" w:unhideWhenUsed="1"/>
-    <w:lsdException w:name="Table Web 2" w:semiHidden="1" w:unhideWhenUsed="1"/>
-    <w:lsdException w:name="Table Web 3" w:semiHidden="1" w:unhideWhenUsed="1"/>
-    <w:lsdException w:name="Table Theme" w:semiHidden="1" w:unhideWhenUsed="1"/>
     <w:lsdException w:name="Placeholder Text" w:semiHidden="1" w:uiPriority="99"/>
     <w:lsdException w:name="No Spacing" w:uiPriority="99"/>
     <w:lsdException w:name="Light Shading" w:uiPriority="60"/>
@@ -2397,6 +2469,115 @@
     <w:lsdException w:name="Book Title" w:uiPriority="33" w:qFormat="1"/>
     <w:lsdException w:name="Bibliography" w:semiHidden="1" w:uiPriority="37" w:unhideWhenUsed="1"/>
     <w:lsdException w:name="TOC Heading" w:semiHidden="1" w:uiPriority="39" w:unhideWhenUsed="1" w:qFormat="1"/>
+    <w:lsdException w:name="Plain Table 1" w:uiPriority="41"/>
+    <w:lsdException w:name="Plain Table 2" w:uiPriority="42"/>
+    <w:lsdException w:name="Plain Table 3" w:uiPriority="43"/>
+    <w:lsdException w:name="Plain Table 4" w:uiPriority="44"/>
+    <w:lsdException w:name="Plain Table 5" w:uiPriority="45"/>
+    <w:lsdException w:name="Grid Table Light" w:uiPriority="40"/>
+    <w:lsdException w:name="Grid Table 1 Light" w:uiPriority="46"/>
+    <w:lsdException w:name="Grid Table 2" w:uiPriority="47"/>
+    <w:lsdException w:name="Grid Table 3" w:uiPriority="48"/>
+    <w:lsdException w:name="Grid Table 4" w:uiPriority="49"/>
+    <w:lsdException w:name="Grid Table 5 Dark" w:uiPriority="50"/>
+    <w:lsdException w:name="Grid Table 6 Colorful" w:uiPriority="51"/>
+    <w:lsdException w:name="Grid Table 7 Colorful" w:uiPriority="52"/>
+    <w:lsdException w:name="Grid Table 1 Light Accent 1" w:uiPriority="46"/>
+    <w:lsdException w:name="Grid Table 2 Accent 1" w:uiPriority="47"/>
+    <w:lsdException w:name="Grid Table 3 Accent 1" w:uiPriority="48"/>
+    <w:lsdException w:name="Grid Table 4 Accent 1" w:uiPriority="49"/>
+    <w:lsdException w:name="Grid Table 5 Dark Accent 1" w:uiPriority="50"/>
+    <w:lsdException w:name="Grid Table 6 Colorful Accent 1" w:uiPriority="51"/>
+    <w:lsdException w:name="Grid Table 7 Colorful Accent 1" w:uiPriority="52"/>
+    <w:lsdException w:name="Grid Table 1 Light Accent 2" w:uiPriority="46"/>
+    <w:lsdException w:name="Grid Table 2 Accent 2" w:uiPriority="47"/>
+    <w:lsdException w:name="Grid Table 3 Accent 2" w:uiPriority="48"/>
+    <w:lsdException w:name="Grid Table 4 Accent 2" w:uiPriority="49"/>
+    <w:lsdException w:name="Grid Table 5 Dark Accent 2" w:uiPriority="50"/>
+    <w:lsdException w:name="Grid Table 6 Colorful Accent 2" w:uiPriority="51"/>
+    <w:lsdException w:name="Grid Table 7 Colorful Accent 2" w:uiPriority="52"/>
+    <w:lsdException w:name="Grid Table 1 Light Accent 3" w:uiPriority="46"/>
+    <w:lsdException w:name="Grid Table 2 Accent 3" w:uiPriority="47"/>
+    <w:lsdException w:name="Grid Table 3 Accent 3" w:uiPriority="48"/>
+    <w:lsdException w:name="Grid Table 4 Accent 3" w:uiPriority="49"/>
+    <w:lsdException w:name="Grid Table 5 Dark Accent 3" w:uiPriority="50"/>
+    <w:lsdException w:name="Grid Table 6 Colorful Accent 3" w:uiPriority="51"/>
+    <w:lsdException w:name="Grid Table 7 Colorful Accent 3" w:uiPriority="52"/>
+    <w:lsdException w:name="Grid Table 1 Light Accent 4" w:uiPriority="46"/>
+    <w:lsdException w:name="Grid Table 2 Accent 4" w:uiPriority="47"/>
+    <w:lsdException w:name="Grid Table 3 Accent 4" w:uiPriority="48"/>
+    <w:lsdException w:name="Grid Table 4 Accent 4" w:uiPriority="49"/>
+    <w:lsdException w:name="Grid Table 5 Dark Accent 4" w:uiPriority="50"/>
+    <w:lsdException w:name="Grid Table 6 Colorful Accent 4" w:uiPriority="51"/>
+    <w:lsdException w:name="Grid Table 7 Colorful Accent 4" w:uiPriority="52"/>
+    <w:lsdException w:name="Grid Table 1 Light Accent 5" w:uiPriority="46"/>
+    <w:lsdException w:name="Grid Table 2 Accent 5" w:uiPriority="47"/>
+    <w:lsdException w:name="Grid Table 3 Accent 5" w:uiPriority="48"/>
+    <w:lsdException w:name="Grid Table 4 Accent 5" w:uiPriority="49"/>
+    <w:lsdException w:name="Grid Table 5 Dark Accent 5" w:uiPriority="50"/>
+    <w:lsdException w:name="Grid Table 6 Colorful Accent 5" w:uiPriority="51"/>
+    <w:lsdException w:name="Grid Table 7 Colorful Accent 5" w:uiPriority="52"/>
+    <w:lsdException w:name="Grid Table 1 Light Accent 6" w:uiPriority="46"/>
+    <w:lsdException w:name="Grid Table 2 Accent 6" w:uiPriority="47"/>
+    <w:lsdException w:name="Grid Table 3 Accent 6" w:uiPriority="48"/>
+    <w:lsdException w:name="Grid Table 4 Accent 6" w:uiPriority="49"/>
+    <w:lsdException w:name="Grid Table 5 Dark Accent 6" w:uiPriority="50"/>
+    <w:lsdException w:name="Grid Table 6 Colorful Accent 6" w:uiPriority="51"/>
+    <w:lsdException w:name="Grid Table 7 Colorful Accent 6" w:uiPriority="52"/>
+    <w:lsdException w:name="List Table 1 Light" w:uiPriority="46"/>
+    <w:lsdException w:name="List Table 2" w:uiPriority="47"/>
+    <w:lsdException w:name="List Table 3" w:uiPriority="48"/>
+    <w:lsdException w:name="List Table 4" w:uiPriority="49"/>
+    <w:lsdException w:name="List Table 5 Dark" w:uiPriority="50"/>
+    <w:lsdException w:name="List Table 6 Colorful" w:uiPriority="51"/>
+    <w:lsdException w:name="List Table 7 Colorful" w:uiPriority="52"/>
+    <w:lsdException w:name="List Table 1 Light Accent 1" w:uiPriority="46"/>
+    <w:lsdException w:name="List Table 2 Accent 1" w:uiPriority="47"/>
+    <w:lsdException w:name="List Table 3 Accent 1" w:uiPriority="48"/>
+    <w:lsdException w:name="List Table 4 Accent 1" w:uiPriority="49"/>
+    <w:lsdException w:name="List Table 5 Dark Accent 1" w:uiPriority="50"/>
+    <w:lsdException w:name="List Table 6 Colorful Accent 1" w:uiPriority="51"/>
+    <w:lsdException w:name="List Table 7 Colorful Accent 1" w:uiPriority="52"/>
+    <w:lsdException w:name="List Table 1 Light Accent 2" w:uiPriority="46"/>
+    <w:lsdException w:name="List Table 2 Accent 2" w:uiPriority="47"/>
+    <w:lsdException w:name="List Table 3 Accent 2" w:uiPriority="48"/>
+    <w:lsdException w:name="List Table 4 Accent 2" w:uiPriority="49"/>
+    <w:lsdException w:name="List Table 5 Dark Accent 2" w:uiPriority="50"/>
+    <w:lsdException w:name="List Table 6 Colorful Accent 2" w:uiPriority="51"/>
+    <w:lsdException w:name="List Table 7 Colorful Accent 2" w:uiPriority="52"/>
+    <w:lsdException w:name="List Table 1 Light Accent 3" w:uiPriority="46"/>
+    <w:lsdException w:name="List Table 2 Accent 3" w:uiPriority="47"/>
+    <w:lsdException w:name="List Table 3 Accent 3" w:uiPriority="48"/>
+    <w:lsdException w:name="List Table 4 Accent 3" w:uiPriority="49"/>
+    <w:lsdException w:name="List Table 5 Dark Accent 3" w:uiPriority="50"/>
+    <w:lsdException w:name="List Table 6 Colorful Accent 3" w:uiPriority="51"/>
+    <w:lsdException w:name="List Table 7 Colorful Accent 3" w:uiPriority="52"/>
+    <w:lsdException w:name="List Table 1 Light Accent 4" w:uiPriority="46"/>
+    <w:lsdException w:name="List Table 2 Accent 4" w:uiPriority="47"/>
+    <w:lsdException w:name="List Table 3 Accent 4" w:uiPriority="48"/>
+    <w:lsdException w:name="List Table 4 Accent 4" w:uiPriority="49"/>
+    <w:lsdException w:name="List Table 5 Dark Accent 4" w:uiPriority="50"/>
+    <w:lsdException w:name="List Table 6 Colorful Accent 4" w:uiPriority="51"/>
+    <w:lsdException w:name="List Table 7 Colorful Accent 4" w:uiPriority="52"/>
+    <w:lsdException w:name="List Table 1 Light Accent 5" w:uiPriority="46"/>
+    <w:lsdException w:name="List Table 2 Accent 5" w:uiPriority="47"/>
+    <w:lsdException w:name="List Table 3 Accent 5" w:uiPriority="48"/>
+    <w:lsdException w:name="List Table 4 Accent 5" w:uiPriority="49"/>
+    <w:lsdException w:name="List Table 5 Dark Accent 5" w:uiPriority="50"/>
+    <w:lsdException w:name="List Table 6 Colorful Accent 5" w:uiPriority="51"/>
+    <w:lsdException w:name="List Table 7 Colorful Accent 5" w:uiPriority="52"/>
+    <w:lsdException w:name="List Table 1 Light Accent 6" w:uiPriority="46"/>
+    <w:lsdException w:name="List Table 2 Accent 6" w:uiPriority="47"/>
+    <w:lsdException w:name="List Table 3 Accent 6" w:uiPriority="48"/>
+    <w:lsdException w:name="List Table 4 Accent 6" w:uiPriority="49"/>
+    <w:lsdException w:name="List Table 5 Dark Accent 6" w:uiPriority="50"/>
+    <w:lsdException w:name="List Table 6 Colorful Accent 6" w:uiPriority="51"/>
+    <w:lsdException w:name="List Table 7 Colorful Accent 6" w:uiPriority="52"/>
+    <w:lsdException w:name="Mention" w:semiHidden="1" w:uiPriority="99" w:unhideWhenUsed="1"/>
+    <w:lsdException w:name="Smart Hyperlink" w:semiHidden="1" w:uiPriority="99" w:unhideWhenUsed="1"/>
+    <w:lsdException w:name="Hashtag" w:semiHidden="1" w:uiPriority="99" w:unhideWhenUsed="1"/>
+    <w:lsdException w:name="Unresolved Mention" w:semiHidden="1" w:uiPriority="99" w:unhideWhenUsed="1"/>
+    <w:lsdException w:name="Smart Link" w:semiHidden="1" w:uiPriority="99" w:unhideWhenUsed="1"/>
   </w:latentStyles>
   <w:style w:type="paragraph" w:default="1" w:styleId="Normal">
     <w:name w:val="Normal"/>
@@ -2534,7 +2715,6 @@
     <w:uiPriority w:val="99"/>
     <w:semiHidden/>
     <w:unhideWhenUsed/>
-    <w:qFormat/>
     <w:tblPr>
       <w:tblInd w:w="0" w:type="dxa"/>
       <w:tblCellMar>
@@ -2884,8 +3064,8 @@
       <w:u w:val="single"/>
     </w:rPr>
   </w:style>
-  <w:style w:type="character" w:customStyle="1" w:styleId="UnresolvedMention">
-    <w:name w:val="Unresolved Mention"/>
+  <w:style w:type="character" w:customStyle="1" w:styleId="UnresolvedMention1">
+    <w:name w:val="Unresolved Mention1"/>
     <w:basedOn w:val="DefaultParagraphFont"/>
     <w:uiPriority w:val="99"/>
     <w:semiHidden/>
@@ -3156,6 +3336,10 @@
 </file>
 
 <file path=customXml/item1.xml><?xml version="1.0" encoding="utf-8"?>
+<b:Sources xmlns:b="http://schemas.openxmlformats.org/officeDocument/2006/bibliography" xmlns="http://schemas.openxmlformats.org/officeDocument/2006/bibliography" SelectedStyle="\APA.XSL" StyleName="APA"/>
+</file>
+
+<file path=customXml/item2.xml><?xml version="1.0" encoding="utf-8"?>
 <s:customData xmlns="http://www.wps.cn/officeDocument/2013/wpsCustomData" xmlns:s="http://www.wps.cn/officeDocument/2013/wpsCustomData">
   <customSectProps>
     <customSectPr/>
@@ -3172,22 +3356,18 @@
 </s:customData>
 </file>
 
-<file path=customXml/item2.xml><?xml version="1.0" encoding="utf-8"?>
-<b:Sources xmlns:b="http://schemas.openxmlformats.org/officeDocument/2006/bibliography" xmlns="http://schemas.openxmlformats.org/officeDocument/2006/bibliography" SelectedStyle="\APA.XSL" StyleName="APA"/>
+<file path=customXml/itemProps1.xml><?xml version="1.0" encoding="utf-8"?>
+<ds:datastoreItem xmlns:ds="http://schemas.openxmlformats.org/officeDocument/2006/customXml" ds:itemID="{174953BD-B001-433D-BAEA-84E6680CEBE7}">
+  <ds:schemaRefs>
+    <ds:schemaRef ds:uri="http://schemas.openxmlformats.org/officeDocument/2006/bibliography"/>
+  </ds:schemaRefs>
+</ds:datastoreItem>
 </file>
 
-<file path=customXml/itemProps1.xml><?xml version="1.0" encoding="utf-8"?>
+<file path=customXml/itemProps2.xml><?xml version="1.0" encoding="utf-8"?>
 <ds:datastoreItem xmlns:ds="http://schemas.openxmlformats.org/officeDocument/2006/customXml" ds:itemID="{B1977F7D-205B-4081-913C-38D41E755F92}">
   <ds:schemaRefs>
     <ds:schemaRef ds:uri="http://www.wps.cn/officeDocument/2013/wpsCustomData"/>
   </ds:schemaRefs>
 </ds:datastoreItem>
-</file>
-
-<file path=customXml/itemProps2.xml><?xml version="1.0" encoding="utf-8"?>
-<ds:datastoreItem xmlns:ds="http://schemas.openxmlformats.org/officeDocument/2006/customXml" ds:itemID="{174953BD-B001-433D-BAEA-84E6680CEBE7}">
-  <ds:schemaRefs>
-    <ds:schemaRef ds:uri="http://schemas.openxmlformats.org/officeDocument/2006/bibliography"/>
-  </ds:schemaRefs>
-</ds:datastoreItem>
 </file>
</xml_diff>

<commit_message>
edit a little bit on results and methods for initial model
</commit_message>
<xml_diff>
--- a/whale_identification_conference_template_letter.docx
+++ b/whale_identification_conference_template_letter.docx
@@ -7,40 +7,40 @@
         <w:pStyle w:val="papertitle"/>
         <w:spacing w:before="100" w:beforeAutospacing="1" w:after="100" w:afterAutospacing="1"/>
         <w:rPr>
-          <w:color w:val="002060"/>
-        </w:rPr>
-      </w:pPr>
-      <w:r>
-        <w:rPr>
-          <w:color w:val="002060"/>
+          <w:color w:val="000000" w:themeColor="text1"/>
+        </w:rPr>
+      </w:pPr>
+      <w:r>
+        <w:rPr>
+          <w:color w:val="000000" w:themeColor="text1"/>
           <w:lang w:val="en-CA"/>
         </w:rPr>
         <w:t xml:space="preserve">Whale Identification using </w:t>
       </w:r>
       <w:r>
         <w:rPr>
-          <w:color w:val="002060"/>
+          <w:color w:val="000000" w:themeColor="text1"/>
           <w:lang w:val="en-CA"/>
         </w:rPr>
         <w:t>Convolutional</w:t>
       </w:r>
       <w:r>
         <w:rPr>
-          <w:color w:val="002060"/>
+          <w:color w:val="000000" w:themeColor="text1"/>
           <w:lang w:val="en-CA"/>
         </w:rPr>
         <w:t xml:space="preserve"> Neural Network</w:t>
       </w:r>
       <w:r>
         <w:rPr>
-          <w:color w:val="002060"/>
+          <w:color w:val="000000" w:themeColor="text1"/>
           <w:lang w:val="en-CA"/>
         </w:rPr>
         <w:t>s</w:t>
       </w:r>
       <w:r>
         <w:rPr>
-          <w:color w:val="002060"/>
+          <w:color w:val="000000" w:themeColor="text1"/>
         </w:rPr>
         <w:t xml:space="preserve"> </w:t>
       </w:r>
@@ -50,7 +50,7 @@
         <w:pStyle w:val="Author"/>
         <w:spacing w:before="100" w:beforeAutospacing="1" w:after="100" w:afterAutospacing="1"/>
         <w:rPr>
-          <w:color w:val="002060"/>
+          <w:color w:val="000000" w:themeColor="text1"/>
           <w:sz w:val="16"/>
           <w:szCs w:val="16"/>
         </w:rPr>
@@ -61,7 +61,7 @@
         <w:pStyle w:val="Author"/>
         <w:spacing w:before="100" w:beforeAutospacing="1" w:after="100" w:afterAutospacing="1" w:line="120" w:lineRule="auto"/>
         <w:rPr>
-          <w:color w:val="002060"/>
+          <w:color w:val="000000" w:themeColor="text1"/>
           <w:sz w:val="16"/>
           <w:szCs w:val="16"/>
         </w:rPr>
@@ -72,7 +72,7 @@
         <w:pStyle w:val="Author"/>
         <w:spacing w:before="100" w:beforeAutospacing="1" w:after="100" w:afterAutospacing="1" w:line="120" w:lineRule="auto"/>
         <w:rPr>
-          <w:color w:val="002060"/>
+          <w:color w:val="000000" w:themeColor="text1"/>
           <w:sz w:val="16"/>
           <w:szCs w:val="16"/>
         </w:rPr>
@@ -93,43 +93,32 @@
         <w:jc w:val="left"/>
         <w:rPr>
           <w:i/>
-          <w:color w:val="002060"/>
+          <w:color w:val="000000" w:themeColor="text1"/>
           <w:sz w:val="18"/>
           <w:szCs w:val="18"/>
         </w:rPr>
       </w:pPr>
       <w:r>
         <w:rPr>
-          <w:color w:val="002060"/>
+          <w:color w:val="000000" w:themeColor="text1"/>
           <w:sz w:val="18"/>
           <w:szCs w:val="18"/>
           <w:lang w:val="en-CA"/>
         </w:rPr>
-        <w:t xml:space="preserve">Katrina </w:t>
-      </w:r>
-      <w:proofErr w:type="spellStart"/>
-      <w:r>
-        <w:rPr>
-          <w:color w:val="002060"/>
+        <w:t>Katrina Zathey</w:t>
+      </w:r>
+      <w:r>
+        <w:rPr>
+          <w:color w:val="000000" w:themeColor="text1"/>
           <w:sz w:val="18"/>
           <w:szCs w:val="18"/>
-          <w:lang w:val="en-CA"/>
-        </w:rPr>
-        <w:t>Zathey</w:t>
-      </w:r>
-      <w:proofErr w:type="spellEnd"/>
-      <w:r>
-        <w:rPr>
-          <w:color w:val="002060"/>
-          <w:sz w:val="18"/>
-          <w:szCs w:val="18"/>
         </w:rPr>
         <w:br/>
       </w:r>
       <w:r>
         <w:rPr>
           <w:i/>
-          <w:color w:val="002060"/>
+          <w:color w:val="000000" w:themeColor="text1"/>
           <w:sz w:val="18"/>
           <w:szCs w:val="18"/>
         </w:rPr>
@@ -143,7 +132,7 @@
         <w:jc w:val="left"/>
         <w:rPr>
           <w:i/>
-          <w:color w:val="002060"/>
+          <w:color w:val="000000" w:themeColor="text1"/>
           <w:sz w:val="18"/>
           <w:szCs w:val="18"/>
         </w:rPr>
@@ -151,7 +140,7 @@
       <w:r>
         <w:rPr>
           <w:i/>
-          <w:color w:val="002060"/>
+          <w:color w:val="000000" w:themeColor="text1"/>
           <w:sz w:val="18"/>
           <w:szCs w:val="18"/>
         </w:rPr>
@@ -160,7 +149,7 @@
       <w:r>
         <w:rPr>
           <w:i/>
-          <w:color w:val="002060"/>
+          <w:color w:val="000000" w:themeColor="text1"/>
           <w:sz w:val="18"/>
           <w:szCs w:val="18"/>
         </w:rPr>
@@ -174,14 +163,14 @@
         <w:jc w:val="left"/>
         <w:rPr>
           <w:i/>
-          <w:color w:val="002060"/>
+          <w:color w:val="000000" w:themeColor="text1"/>
           <w:sz w:val="18"/>
           <w:szCs w:val="18"/>
         </w:rPr>
       </w:pPr>
       <w:r>
         <w:rPr>
-          <w:color w:val="002060"/>
+          <w:color w:val="000000" w:themeColor="text1"/>
           <w:sz w:val="18"/>
           <w:szCs w:val="18"/>
         </w:rPr>
@@ -189,7 +178,7 @@
       </w:r>
       <w:r>
         <w:rPr>
-          <w:color w:val="002060"/>
+          <w:color w:val="000000" w:themeColor="text1"/>
           <w:sz w:val="18"/>
           <w:szCs w:val="18"/>
         </w:rPr>
@@ -197,7 +186,7 @@
       </w:r>
       <w:r>
         <w:rPr>
-          <w:color w:val="002060"/>
+          <w:color w:val="000000" w:themeColor="text1"/>
           <w:sz w:val="18"/>
           <w:szCs w:val="18"/>
         </w:rPr>
@@ -205,7 +194,7 @@
       </w:r>
       <w:r>
         <w:rPr>
-          <w:color w:val="002060"/>
+          <w:color w:val="000000" w:themeColor="text1"/>
           <w:sz w:val="18"/>
           <w:szCs w:val="18"/>
         </w:rPr>
@@ -215,7 +204,7 @@
         <w:r>
           <w:rPr>
             <w:rStyle w:val="Hyperlink"/>
-            <w:color w:val="002060"/>
+            <w:color w:val="000000" w:themeColor="text1"/>
             <w:sz w:val="18"/>
             <w:szCs w:val="18"/>
             <w:u w:val="none"/>
@@ -231,14 +220,14 @@
         <w:jc w:val="left"/>
         <w:rPr>
           <w:i/>
-          <w:color w:val="002060"/>
+          <w:color w:val="000000" w:themeColor="text1"/>
           <w:sz w:val="18"/>
           <w:szCs w:val="18"/>
         </w:rPr>
       </w:pPr>
       <w:r>
         <w:rPr>
-          <w:color w:val="002060"/>
+          <w:color w:val="000000" w:themeColor="text1"/>
           <w:sz w:val="18"/>
           <w:szCs w:val="18"/>
           <w:lang w:val="en-CA"/>
@@ -247,7 +236,7 @@
       </w:r>
       <w:r>
         <w:rPr>
-          <w:color w:val="002060"/>
+          <w:color w:val="000000" w:themeColor="text1"/>
           <w:sz w:val="18"/>
           <w:szCs w:val="18"/>
         </w:rPr>
@@ -256,7 +245,7 @@
       <w:r>
         <w:rPr>
           <w:i/>
-          <w:color w:val="002060"/>
+          <w:color w:val="000000" w:themeColor="text1"/>
           <w:sz w:val="18"/>
           <w:szCs w:val="18"/>
         </w:rPr>
@@ -265,7 +254,7 @@
       <w:r>
         <w:rPr>
           <w:i/>
-          <w:color w:val="002060"/>
+          <w:color w:val="000000" w:themeColor="text1"/>
           <w:sz w:val="18"/>
           <w:szCs w:val="18"/>
         </w:rPr>
@@ -273,7 +262,7 @@
       </w:r>
       <w:r>
         <w:rPr>
-          <w:color w:val="002060"/>
+          <w:color w:val="000000" w:themeColor="text1"/>
           <w:sz w:val="18"/>
           <w:szCs w:val="18"/>
         </w:rPr>
@@ -282,7 +271,7 @@
       <w:r>
         <w:rPr>
           <w:i/>
-          <w:color w:val="002060"/>
+          <w:color w:val="000000" w:themeColor="text1"/>
           <w:sz w:val="18"/>
           <w:szCs w:val="18"/>
         </w:rPr>
@@ -291,7 +280,7 @@
       <w:r>
         <w:rPr>
           <w:i/>
-          <w:color w:val="002060"/>
+          <w:color w:val="000000" w:themeColor="text1"/>
           <w:sz w:val="18"/>
           <w:szCs w:val="18"/>
         </w:rPr>
@@ -303,10 +292,13 @@
         <w:pStyle w:val="Author"/>
         <w:spacing w:before="0" w:after="0"/>
         <w:jc w:val="left"/>
-      </w:pPr>
-      <w:r>
-        <w:rPr>
-          <w:color w:val="002060"/>
+        <w:rPr>
+          <w:color w:val="000000" w:themeColor="text1"/>
+        </w:rPr>
+      </w:pPr>
+      <w:r>
+        <w:rPr>
+          <w:color w:val="000000" w:themeColor="text1"/>
           <w:sz w:val="18"/>
           <w:szCs w:val="18"/>
         </w:rPr>
@@ -316,7 +308,7 @@
         <w:r>
           <w:rPr>
             <w:rStyle w:val="Hyperlink"/>
-            <w:color w:val="002060"/>
+            <w:color w:val="000000" w:themeColor="text1"/>
             <w:sz w:val="18"/>
             <w:szCs w:val="18"/>
             <w:u w:val="none"/>
@@ -331,14 +323,14 @@
         <w:spacing w:before="0" w:after="0"/>
         <w:jc w:val="left"/>
         <w:rPr>
-          <w:color w:val="002060"/>
+          <w:color w:val="000000" w:themeColor="text1"/>
           <w:sz w:val="18"/>
           <w:szCs w:val="18"/>
         </w:rPr>
       </w:pPr>
       <w:r>
         <w:rPr>
-          <w:color w:val="002060"/>
+          <w:color w:val="000000" w:themeColor="text1"/>
           <w:sz w:val="18"/>
           <w:szCs w:val="18"/>
           <w:lang w:val="en-CA"/>
@@ -347,7 +339,7 @@
       </w:r>
       <w:r>
         <w:rPr>
-          <w:color w:val="002060"/>
+          <w:color w:val="000000" w:themeColor="text1"/>
           <w:sz w:val="18"/>
           <w:szCs w:val="18"/>
         </w:rPr>
@@ -355,7 +347,7 @@
       </w:r>
       <w:r>
         <w:rPr>
-          <w:color w:val="002060"/>
+          <w:color w:val="000000" w:themeColor="text1"/>
           <w:sz w:val="18"/>
           <w:szCs w:val="18"/>
         </w:rPr>
@@ -369,7 +361,7 @@
         <w:jc w:val="left"/>
         <w:rPr>
           <w:i/>
-          <w:color w:val="002060"/>
+          <w:color w:val="000000" w:themeColor="text1"/>
           <w:sz w:val="18"/>
           <w:szCs w:val="18"/>
         </w:rPr>
@@ -377,7 +369,7 @@
       <w:r>
         <w:rPr>
           <w:i/>
-          <w:color w:val="002060"/>
+          <w:color w:val="000000" w:themeColor="text1"/>
           <w:sz w:val="18"/>
           <w:szCs w:val="18"/>
         </w:rPr>
@@ -386,7 +378,7 @@
       <w:r>
         <w:rPr>
           <w:i/>
-          <w:color w:val="002060"/>
+          <w:color w:val="000000" w:themeColor="text1"/>
           <w:sz w:val="18"/>
           <w:szCs w:val="18"/>
         </w:rPr>
@@ -399,14 +391,14 @@
         <w:spacing w:before="0"/>
         <w:jc w:val="left"/>
         <w:rPr>
-          <w:color w:val="002060"/>
+          <w:color w:val="000000" w:themeColor="text1"/>
           <w:sz w:val="18"/>
           <w:szCs w:val="18"/>
         </w:rPr>
       </w:pPr>
       <w:r>
         <w:rPr>
-          <w:color w:val="002060"/>
+          <w:color w:val="000000" w:themeColor="text1"/>
           <w:sz w:val="18"/>
           <w:szCs w:val="18"/>
         </w:rPr>
@@ -419,14 +411,14 @@
         <w:spacing w:before="0"/>
         <w:jc w:val="left"/>
         <w:rPr>
-          <w:color w:val="002060"/>
+          <w:color w:val="000000" w:themeColor="text1"/>
           <w:sz w:val="18"/>
           <w:szCs w:val="18"/>
         </w:rPr>
       </w:pPr>
       <w:r>
         <w:rPr>
-          <w:color w:val="002060"/>
+          <w:color w:val="000000" w:themeColor="text1"/>
           <w:sz w:val="18"/>
           <w:szCs w:val="18"/>
         </w:rPr>
@@ -520,144 +512,142 @@
       <w:pPr>
         <w:pStyle w:val="Heading1"/>
         <w:rPr>
-          <w:color w:val="002060"/>
-        </w:rPr>
-      </w:pPr>
-      <w:r>
-        <w:rPr>
-          <w:color w:val="002060"/>
-        </w:rPr>
-        <w:t>Introduction (</w:t>
-      </w:r>
-      <w:r>
-        <w:rPr>
-          <w:rFonts w:eastAsia="MS Mincho"/>
+          <w:color w:val="000000" w:themeColor="text1"/>
+        </w:rPr>
+      </w:pPr>
+      <w:r>
+        <w:rPr>
+          <w:color w:val="000000" w:themeColor="text1"/>
+        </w:rPr>
+        <w:t xml:space="preserve">Introduction </w:t>
+      </w:r>
+    </w:p>
+    <w:p>
+      <w:pPr>
+        <w:pStyle w:val="BodyText"/>
+        <w:rPr>
+          <w:color w:val="000000" w:themeColor="text1"/>
+          <w:lang w:val="en-CA"/>
+        </w:rPr>
+      </w:pPr>
+      <w:r>
+        <w:rPr>
+          <w:color w:val="000000" w:themeColor="text1"/>
+          <w:lang w:val="en-CA"/>
+        </w:rPr>
+        <w:t>Th</w:t>
+      </w:r>
+      <w:r>
+        <w:rPr>
+          <w:color w:val="000000" w:themeColor="text1"/>
+          <w:lang w:val="en-CA"/>
+        </w:rPr>
+        <w:t>is</w:t>
+      </w:r>
+      <w:r>
+        <w:rPr>
+          <w:color w:val="000000" w:themeColor="text1"/>
+          <w:lang w:val="en-CA"/>
+        </w:rPr>
+        <w:t xml:space="preserve"> paper describes a proposed machine learning model </w:t>
+      </w:r>
+      <w:r>
+        <w:rPr>
+          <w:color w:val="000000" w:themeColor="text1"/>
+          <w:lang w:val="en-CA"/>
+        </w:rPr>
+        <w:t xml:space="preserve">to </w:t>
+      </w:r>
+      <w:r>
+        <w:rPr>
+          <w:color w:val="000000" w:themeColor="text1"/>
+          <w:lang w:val="en-CA"/>
+        </w:rPr>
+        <w:t xml:space="preserve">solve the Humpback Whale Identification problem found at https://www.kaggle.com/c/humpback-whale-identification/overview. </w:t>
+      </w:r>
+      <w:r>
+        <w:rPr>
+          <w:color w:val="000000" w:themeColor="text1"/>
+          <w:lang w:val="en-CA"/>
+        </w:rPr>
+        <w:t xml:space="preserve">The challenge involved identifying the whale </w:t>
+      </w:r>
+      <w:r>
+        <w:rPr>
+          <w:color w:val="000000" w:themeColor="text1"/>
+          <w:lang w:val="en-CA"/>
+        </w:rPr>
+        <w:t xml:space="preserve">based on a picture of its tail. An added layer of complexity was that not all images corresponded to an already known ID. In this case, the image was to be labelled with the </w:t>
+      </w:r>
+      <w:r>
+        <w:rPr>
           <w:i/>
-          <w:color w:val="002060"/>
-        </w:rPr>
-        <w:t>Heading 1</w:t>
-      </w:r>
-      <w:r>
-        <w:rPr>
-          <w:color w:val="002060"/>
-        </w:rPr>
-        <w:t>)</w:t>
+          <w:color w:val="000000" w:themeColor="text1"/>
+          <w:lang w:val="en-CA"/>
+        </w:rPr>
+        <w:t>new_whale</w:t>
+      </w:r>
+      <w:r>
+        <w:rPr>
+          <w:color w:val="000000" w:themeColor="text1"/>
+          <w:lang w:val="en-CA"/>
+        </w:rPr>
+        <w:t xml:space="preserve"> identifier. Common issues included sparse data, images of various resolutions and sizes, and inconsistent image properties (</w:t>
+      </w:r>
+      <w:r>
+        <w:rPr>
+          <w:color w:val="000000" w:themeColor="text1"/>
+          <w:lang w:val="en-CA"/>
+        </w:rPr>
+        <w:t>e.g.,</w:t>
+      </w:r>
+      <w:r>
+        <w:rPr>
+          <w:color w:val="000000" w:themeColor="text1"/>
+          <w:lang w:val="en-CA"/>
+        </w:rPr>
+        <w:t xml:space="preserve"> some black and white and some in colour).</w:t>
+      </w:r>
+    </w:p>
+    <w:p>
+      <w:pPr>
+        <w:pStyle w:val="Heading1"/>
+        <w:rPr>
+          <w:color w:val="000000" w:themeColor="text1"/>
+        </w:rPr>
+      </w:pPr>
+      <w:r>
+        <w:rPr>
+          <w:color w:val="000000" w:themeColor="text1"/>
+        </w:rPr>
+        <w:t>Methods</w:t>
+      </w:r>
+    </w:p>
+    <w:p>
+      <w:pPr>
+        <w:pStyle w:val="Heading2"/>
+        <w:rPr>
+          <w:color w:val="000000" w:themeColor="text1"/>
+        </w:rPr>
+      </w:pPr>
+      <w:r>
+        <w:rPr>
+          <w:color w:val="000000" w:themeColor="text1"/>
+        </w:rPr>
+        <w:t>Dataset Description</w:t>
       </w:r>
     </w:p>
     <w:p>
       <w:pPr>
         <w:pStyle w:val="BodyText"/>
         <w:rPr>
-          <w:color w:val="002060"/>
-          <w:lang w:val="en-CA"/>
-        </w:rPr>
-      </w:pPr>
-      <w:r>
-        <w:rPr>
-          <w:color w:val="002060"/>
-          <w:lang w:val="en-CA"/>
-        </w:rPr>
-        <w:t>Th</w:t>
-      </w:r>
-      <w:r>
-        <w:rPr>
-          <w:color w:val="002060"/>
-          <w:lang w:val="en-CA"/>
-        </w:rPr>
-        <w:t>is</w:t>
-      </w:r>
-      <w:r>
-        <w:rPr>
-          <w:color w:val="002060"/>
-          <w:lang w:val="en-CA"/>
-        </w:rPr>
-        <w:t xml:space="preserve"> paper describes a proposed machine learning model </w:t>
-      </w:r>
-      <w:r>
-        <w:rPr>
-          <w:color w:val="002060"/>
-          <w:lang w:val="en-CA"/>
-        </w:rPr>
-        <w:t xml:space="preserve">to </w:t>
-      </w:r>
-      <w:r>
-        <w:rPr>
-          <w:color w:val="002060"/>
-          <w:lang w:val="en-CA"/>
-        </w:rPr>
-        <w:t xml:space="preserve">solve the Humpback Whale Identification problem found at https://www.kaggle.com/c/humpback-whale-identification/overview. </w:t>
-      </w:r>
-      <w:r>
-        <w:rPr>
-          <w:color w:val="002060"/>
-          <w:lang w:val="en-CA"/>
-        </w:rPr>
-        <w:t xml:space="preserve">The challenge involved identifying the whale </w:t>
-      </w:r>
-      <w:r>
-        <w:rPr>
-          <w:color w:val="002060"/>
-          <w:lang w:val="en-CA"/>
-        </w:rPr>
-        <w:t xml:space="preserve">based on a picture of its tail. An added layer of complexity was that not all images corresponded to an already known ID. In this case, the image was to be labelled with the </w:t>
-      </w:r>
-      <w:proofErr w:type="spellStart"/>
-      <w:r>
-        <w:rPr>
-          <w:i/>
-          <w:color w:val="002060"/>
-          <w:lang w:val="en-CA"/>
-        </w:rPr>
-        <w:t>new_whale</w:t>
-      </w:r>
-      <w:proofErr w:type="spellEnd"/>
-      <w:r>
-        <w:rPr>
-          <w:color w:val="002060"/>
-          <w:lang w:val="en-CA"/>
-        </w:rPr>
-        <w:t xml:space="preserve"> identifier. Common issues included sparse data, images of various resolutions and sizes, and inconsistent image properties (e.g. some black and white and some in colour).</w:t>
-      </w:r>
-    </w:p>
-    <w:p>
-      <w:pPr>
-        <w:pStyle w:val="Heading1"/>
-        <w:rPr>
-          <w:color w:val="002060"/>
-        </w:rPr>
-      </w:pPr>
-      <w:r>
-        <w:rPr>
-          <w:color w:val="002060"/>
-        </w:rPr>
-        <w:t>Methods</w:t>
-      </w:r>
-    </w:p>
-    <w:p>
-      <w:pPr>
-        <w:pStyle w:val="Heading2"/>
-        <w:rPr>
-          <w:color w:val="002060"/>
-        </w:rPr>
-      </w:pPr>
-      <w:r>
-        <w:rPr>
-          <w:color w:val="002060"/>
-        </w:rPr>
-        <w:t>Dataset Description</w:t>
-      </w:r>
-    </w:p>
-    <w:p>
-      <w:pPr>
-        <w:pStyle w:val="BodyText"/>
-        <w:rPr>
-          <w:color w:val="002060"/>
-          <w:lang w:val="en-CA"/>
-        </w:rPr>
-      </w:pPr>
-      <w:r>
-        <w:rPr>
-          <w:color w:val="002060"/>
+          <w:color w:val="000000" w:themeColor="text1"/>
+          <w:lang w:val="en-CA"/>
+        </w:rPr>
+      </w:pPr>
+      <w:r>
+        <w:rPr>
+          <w:color w:val="000000" w:themeColor="text1"/>
           <w:lang w:val="en-CA"/>
         </w:rPr>
         <w:t xml:space="preserve">The dataset used was downloaded from </w:t>
@@ -666,7 +656,7 @@
         <w:r>
           <w:rPr>
             <w:rStyle w:val="Hyperlink"/>
-            <w:color w:val="002060"/>
+            <w:color w:val="000000" w:themeColor="text1"/>
             <w:lang w:val="en-CA"/>
           </w:rPr>
           <w:t>https://www.kaggle.com/c/humpback-whale-identification/data</w:t>
@@ -674,49 +664,49 @@
       </w:hyperlink>
       <w:r>
         <w:rPr>
-          <w:color w:val="002060"/>
+          <w:color w:val="000000" w:themeColor="text1"/>
           <w:lang w:val="en-CA"/>
         </w:rPr>
         <w:t>. It is a large dataset (5.55 GB) which contains 33</w:t>
       </w:r>
       <w:r>
         <w:rPr>
-          <w:color w:val="002060"/>
+          <w:color w:val="000000" w:themeColor="text1"/>
           <w:lang w:val="en-CA"/>
         </w:rPr>
         <w:t>, 300</w:t>
       </w:r>
       <w:r>
         <w:rPr>
-          <w:color w:val="002060"/>
+          <w:color w:val="000000" w:themeColor="text1"/>
           <w:lang w:val="en-CA"/>
         </w:rPr>
         <w:t xml:space="preserve"> files. </w:t>
       </w:r>
       <w:r>
         <w:rPr>
-          <w:color w:val="002060"/>
+          <w:color w:val="000000" w:themeColor="text1"/>
           <w:lang w:val="en-CA"/>
         </w:rPr>
         <w:t xml:space="preserve">The dataset contains images of whales which correspond to more than 3000 whale Ids. </w:t>
       </w:r>
       <w:r>
         <w:rPr>
-          <w:color w:val="002060"/>
+          <w:color w:val="000000" w:themeColor="text1"/>
           <w:lang w:val="en-CA"/>
         </w:rPr>
         <w:t xml:space="preserve">The dataset is already split into test and training sets which contain 7960 images, and 25,361 images respectively. </w:t>
       </w:r>
       <w:r>
         <w:rPr>
-          <w:color w:val="002060"/>
+          <w:color w:val="000000" w:themeColor="text1"/>
           <w:lang w:val="en-CA"/>
         </w:rPr>
         <w:t xml:space="preserve">The test dataset however did not contain identifiers (as to defeat the purpose of the competition) and as such only the train data was used. </w:t>
       </w:r>
       <w:r>
         <w:rPr>
-          <w:color w:val="002060"/>
+          <w:color w:val="000000" w:themeColor="text1"/>
           <w:lang w:val="en-CA"/>
         </w:rPr>
         <w:t>The data consists of images of humpback whale photographs in either black-and-white or colour .jpg files. The train folder also contains a train.csv file which maps the training images to the whale ID.</w:t>
@@ -734,12 +724,12 @@
       <w:pPr>
         <w:pStyle w:val="Heading2"/>
         <w:rPr>
-          <w:color w:val="002060"/>
-        </w:rPr>
-      </w:pPr>
-      <w:r>
-        <w:rPr>
-          <w:color w:val="002060"/>
+          <w:color w:val="000000" w:themeColor="text1"/>
+        </w:rPr>
+      </w:pPr>
+      <w:r>
+        <w:rPr>
+          <w:color w:val="000000" w:themeColor="text1"/>
         </w:rPr>
         <w:t xml:space="preserve">Methods </w:t>
       </w:r>
@@ -755,21 +745,7 @@
         <w:rPr>
           <w:lang w:val="en-US"/>
         </w:rPr>
-        <w:t xml:space="preserve">The model was build using </w:t>
-      </w:r>
-      <w:proofErr w:type="spellStart"/>
-      <w:r>
-        <w:rPr>
-          <w:lang w:val="en-US"/>
-        </w:rPr>
-        <w:t>keras</w:t>
-      </w:r>
-      <w:proofErr w:type="spellEnd"/>
-      <w:r>
-        <w:rPr>
-          <w:lang w:val="en-US"/>
-        </w:rPr>
-        <w:t xml:space="preserve"> and various convolutional neural networks. The focus was on using prebuilt models to assist in the trial of multiple approaches and to overcome the general unfamiliarity with the creation of new neural net models. Image processing was performed prior to being fed into such models. This preprocessing includes image resizing, experimenting with 1 </w:t>
+        <w:t xml:space="preserve">The model was build using keras and various convolutional neural networks. The focus was on using prebuilt models to assist in the trial of multiple approaches and to overcome the general unfamiliarity with the creation of new neural net models. Image processing was performed prior to being fed into such models. This preprocessing includes image resizing, experimenting with 1 </w:t>
       </w:r>
       <w:r>
         <w:rPr>
@@ -837,22 +813,62 @@
         <w:rPr>
           <w:lang w:val="en-US"/>
         </w:rPr>
-        <w:t xml:space="preserve">For the initial model where both new and existing whales are included, we tried four pretrained convolutional neural networks (VGG16, VGG19, ResNet50 and ResNet101) to apply transfer learning to identify the whales in our dataset. We also experimented applying these four CNN to a subset of the whales where only those appear more than 10 times are kept. While adding new layers to the pretrained ResNet50, we also tried GlobalMaxPooling2D, instead of GlobalAveragePooling2D in the pooling </w:t>
-      </w:r>
-      <w:proofErr w:type="spellStart"/>
-      <w:r>
-        <w:rPr>
-          <w:lang w:val="en-US"/>
-        </w:rPr>
-        <w:t>latyer</w:t>
-      </w:r>
-      <w:proofErr w:type="spellEnd"/>
+        <w:t>For the initial model where both new and existing whales are included, we tried four pretrained convolutional neural networks (VGG16, VGG19, ResNet50 and ResNet101) to apply transfer learning to identify the whales in our dataset. We also experimented applying these four CNN</w:t>
+      </w:r>
+      <w:r>
+        <w:rPr>
+          <w:lang w:val="en-US"/>
+        </w:rPr>
+        <w:t>s</w:t>
+      </w:r>
+      <w:r>
+        <w:rPr>
+          <w:lang w:val="en-US"/>
+        </w:rPr>
+        <w:t xml:space="preserve"> to a subset of the whales </w:t>
+      </w:r>
+      <w:r>
+        <w:rPr>
+          <w:lang w:val="en-US"/>
+        </w:rPr>
+        <w:t xml:space="preserve">that </w:t>
+      </w:r>
+      <w:r>
+        <w:rPr>
+          <w:lang w:val="en-US"/>
+        </w:rPr>
+        <w:t xml:space="preserve">appear more than 10 times. While adding new layers to the pretrained ResNet50, we also tried GlobalMaxPooling2D, </w:t>
+      </w:r>
+      <w:r>
+        <w:rPr>
+          <w:lang w:val="en-US"/>
+        </w:rPr>
+        <w:t>other than</w:t>
+      </w:r>
+      <w:r>
+        <w:rPr>
+          <w:lang w:val="en-US"/>
+        </w:rPr>
+        <w:t xml:space="preserve"> GlobalAveragePooling2D in the pooling </w:t>
+      </w:r>
+      <w:r>
+        <w:rPr>
+          <w:lang w:val="en-US"/>
+        </w:rPr>
+        <w:t>layer</w:t>
+      </w:r>
       <w:r>
         <w:rPr>
           <w:lang w:val="en-US"/>
         </w:rPr>
         <w:t>, to see whether it would make a difference. Batch size was also increased from 8 to 100 for training data. ResNet101 was also applied to transformed grayscale data.</w:t>
       </w:r>
+      <w:r>
+        <w:rPr>
+          <w:lang w:val="en-US"/>
+        </w:rPr>
+        <w:t xml:space="preserve"> Adam optimization was also applied, besides RMSprop, for VGG19 while fine tuning the model, to see whether different optimizers would produce different level of classification power.</w:t>
+      </w:r>
     </w:p>
     <w:p>
       <w:pPr>
@@ -866,12 +882,12 @@
       <w:pPr>
         <w:pStyle w:val="Heading2"/>
         <w:rPr>
-          <w:color w:val="002060"/>
-        </w:rPr>
-      </w:pPr>
-      <w:r>
-        <w:rPr>
-          <w:color w:val="002060"/>
+          <w:color w:val="000000" w:themeColor="text1"/>
+        </w:rPr>
+      </w:pPr>
+      <w:r>
+        <w:rPr>
+          <w:color w:val="000000" w:themeColor="text1"/>
         </w:rPr>
         <w:t>Bounding Boxes</w:t>
       </w:r>
@@ -906,12 +922,12 @@
       <w:pPr>
         <w:pStyle w:val="Heading1"/>
         <w:rPr>
-          <w:color w:val="002060"/>
-        </w:rPr>
-      </w:pPr>
-      <w:r>
-        <w:rPr>
-          <w:color w:val="002060"/>
+          <w:color w:val="000000" w:themeColor="text1"/>
+        </w:rPr>
+      </w:pPr>
+      <w:r>
+        <w:rPr>
+          <w:color w:val="000000" w:themeColor="text1"/>
         </w:rPr>
         <w:lastRenderedPageBreak/>
         <w:t>Results</w:t>
@@ -928,9 +944,20 @@
         <w:rPr>
           <w:lang w:val="en-US"/>
         </w:rPr>
-        <w:t xml:space="preserve">An initial model was build using VGG16 which attempted to label both IDs and </w:t>
-      </w:r>
-      <w:proofErr w:type="spellStart"/>
+        <w:t>An initial model was buil</w:t>
+      </w:r>
+      <w:r>
+        <w:rPr>
+          <w:lang w:val="en-US"/>
+        </w:rPr>
+        <w:t>t</w:t>
+      </w:r>
+      <w:r>
+        <w:rPr>
+          <w:lang w:val="en-US"/>
+        </w:rPr>
+        <w:t xml:space="preserve"> using VGG16 which attempted to label both IDs and </w:t>
+      </w:r>
       <w:r>
         <w:rPr>
           <w:i/>
@@ -938,26 +965,11 @@
         </w:rPr>
         <w:t>new_whale</w:t>
       </w:r>
-      <w:proofErr w:type="spellEnd"/>
-      <w:r>
-        <w:rPr>
-          <w:lang w:val="en-US"/>
-        </w:rPr>
-        <w:t xml:space="preserve"> for all inputs across 3 </w:t>
-      </w:r>
-      <w:proofErr w:type="spellStart"/>
-      <w:r>
-        <w:rPr>
-          <w:lang w:val="en-US"/>
-        </w:rPr>
-        <w:t>colour</w:t>
-      </w:r>
-      <w:proofErr w:type="spellEnd"/>
-      <w:r>
-        <w:rPr>
-          <w:lang w:val="en-US"/>
-        </w:rPr>
-        <w:t xml:space="preserve"> channels. This approach seemingly produced random results and was not successful. The problem was then approached as 2 models, one being a binary classification of new/existing and the other being a categorical problem of matching those predicted to be </w:t>
+      <w:r>
+        <w:rPr>
+          <w:lang w:val="en-US"/>
+        </w:rPr>
+        <w:t xml:space="preserve"> for all inputs across 3 colour channels. This approach seemingly produced random results and was not successful. The problem was then approached as 2 models, one being a binary classification of new/existing and the other being a categorical problem of matching those predicted to be </w:t>
       </w:r>
       <w:r>
         <w:rPr>
@@ -977,40 +989,35 @@
         </w:rPr>
         <w:t xml:space="preserve">made intuitive sense as </w:t>
       </w:r>
-      <w:proofErr w:type="gramStart"/>
-      <w:r>
-        <w:rPr>
-          <w:lang w:val="en-US"/>
-        </w:rPr>
-        <w:t>the each</w:t>
-      </w:r>
-      <w:proofErr w:type="gramEnd"/>
-      <w:r>
-        <w:rPr>
-          <w:lang w:val="en-US"/>
-        </w:rPr>
-        <w:t xml:space="preserve"> model would handle one part of the problem. This was attempted again using 2 VGG16 models and 3 </w:t>
-      </w:r>
-      <w:proofErr w:type="spellStart"/>
-      <w:r>
-        <w:rPr>
-          <w:lang w:val="en-US"/>
-        </w:rPr>
-        <w:t>colour</w:t>
-      </w:r>
-      <w:proofErr w:type="spellEnd"/>
-      <w:r>
-        <w:rPr>
-          <w:lang w:val="en-US"/>
-        </w:rPr>
-        <w:t xml:space="preserve"> channels. This seemingly performed </w:t>
-      </w:r>
-      <w:proofErr w:type="gramStart"/>
-      <w:r>
-        <w:rPr>
-          <w:lang w:val="en-US"/>
-        </w:rPr>
-        <w:t xml:space="preserve">well </w:t>
+      <w:r>
+        <w:rPr>
+          <w:lang w:val="en-US"/>
+        </w:rPr>
+        <w:t>each</w:t>
+      </w:r>
+      <w:r>
+        <w:rPr>
+          <w:lang w:val="en-US"/>
+        </w:rPr>
+        <w:t xml:space="preserve"> model would handle one part of the problem. This was attempted again using 2 VGG16 models and 3 colour channels. This seemingly performed </w:t>
+      </w:r>
+      <w:r>
+        <w:rPr>
+          <w:lang w:val="en-US"/>
+        </w:rPr>
+        <w:t>well in</w:t>
+      </w:r>
+      <w:r>
+        <w:rPr>
+          <w:lang w:val="en-US"/>
+        </w:rPr>
+        <w:t xml:space="preserve"> training accuracy (around 60%) for the binary classification but did not perform well in categorical accuracy (zero accuracy when accounting for random chance). Neither model performed well in testing accuracy. Color channels were then reduced to 1 (grayscale) to </w:t>
+      </w:r>
+      <w:r>
+        <w:rPr>
+          <w:lang w:val="en-US"/>
+        </w:rPr>
+        <w:t>account for black and white images that may have perturbed the model and the number of epochs used in training were increased from 20 to 50 to allow the models a better chance at accurately predicting the input. This resulted in an overall accuracy of 29% with both models combined.</w:t>
       </w:r>
       <w:r>
         <w:rPr>
@@ -1022,158 +1029,302 @@
         <w:rPr>
           <w:lang w:val="en-US"/>
         </w:rPr>
-        <w:t>in</w:t>
-      </w:r>
-      <w:proofErr w:type="gramEnd"/>
-      <w:r>
-        <w:rPr>
-          <w:lang w:val="en-US"/>
-        </w:rPr>
-        <w:t xml:space="preserve"> training accuracy (around 60%) for the binary classification but did not perform well in categorical accuracy (zero accuracy when accounting for random chance). Neither model performed well in testing accuracy. Color channels were then reduced to 1 (grayscale) to </w:t>
-      </w:r>
-      <w:r>
-        <w:rPr>
-          <w:lang w:val="en-US"/>
-        </w:rPr>
-        <w:t>account for black and white images that may have perturbed the model and the number of epochs used in training were increased from 20 to 50 to allow the models a better chance at accurately predicting the input. This resulted in an overall accuracy of 29% with both models combined.</w:t>
-      </w:r>
-      <w:r>
-        <w:rPr>
-          <w:lang w:val="en-US"/>
+        <w:t>Consequently,</w:t>
+      </w:r>
+      <w:r>
+        <w:rPr>
+          <w:lang w:val="en-US"/>
+        </w:rPr>
+        <w:t xml:space="preserve"> the testing accuracy of this same model however with all 3 colour channels only resulted in an accuracy of 12%.</w:t>
+      </w:r>
+    </w:p>
+    <w:p>
+      <w:pPr>
+        <w:pStyle w:val="BodyText"/>
+        <w:rPr>
+          <w:lang w:val="en-CA"/>
+        </w:rPr>
+      </w:pPr>
+      <w:r>
+        <w:rPr>
+          <w:lang w:val="en-CA"/>
+        </w:rPr>
+        <w:t xml:space="preserve">From experiments on the initial model, we found </w:t>
+      </w:r>
+      <w:r>
+        <w:rPr>
+          <w:lang w:val="en-CA"/>
+        </w:rPr>
+        <w:t>l</w:t>
+      </w:r>
+      <w:r>
+        <w:rPr>
+          <w:lang w:val="en-CA"/>
+        </w:rPr>
+        <w:t xml:space="preserve">oss </w:t>
+      </w:r>
+      <w:r>
+        <w:rPr>
+          <w:lang w:val="en-CA"/>
+        </w:rPr>
+        <w:t xml:space="preserve">and accuracy </w:t>
+      </w:r>
+      <w:r>
+        <w:rPr>
+          <w:lang w:val="en-CA"/>
+        </w:rPr>
+        <w:t xml:space="preserve">do not monotonically decrease </w:t>
+      </w:r>
+      <w:r>
+        <w:rPr>
+          <w:lang w:val="en-CA"/>
+        </w:rPr>
+        <w:t xml:space="preserve">or increase </w:t>
+      </w:r>
+      <w:r>
+        <w:rPr>
+          <w:lang w:val="en-CA"/>
+        </w:rPr>
+        <w:t>across epochs either before or after unfreezing the base model when batch size is 8</w:t>
+      </w:r>
+      <w:r>
+        <w:rPr>
+          <w:lang w:val="en-CA"/>
+        </w:rPr>
+        <w:t xml:space="preserve">. </w:t>
+      </w:r>
+      <w:r>
+        <w:rPr>
+          <w:lang w:val="en-CA"/>
+        </w:rPr>
+        <w:t>Increasing batch size from 8 to 100 leads to significantly lower computational speed, but the training loss is lower</w:t>
+      </w:r>
+      <w:r>
+        <w:rPr>
+          <w:lang w:val="en-CA"/>
+        </w:rPr>
+        <w:t xml:space="preserve">. </w:t>
+      </w:r>
+      <w:r>
+        <w:rPr>
+          <w:lang w:val="en-CA"/>
+        </w:rPr>
+        <w:t xml:space="preserve">Transfer learning based on </w:t>
+      </w:r>
+      <w:r>
+        <w:rPr>
+          <w:lang w:val="en-CA"/>
+        </w:rPr>
+        <w:t xml:space="preserve">VGG16, VGG19, ResNet50 and ResNet101 </w:t>
+      </w:r>
+      <w:r>
+        <w:rPr>
+          <w:lang w:val="en-CA"/>
+        </w:rPr>
+        <w:t>give</w:t>
+      </w:r>
+      <w:r>
+        <w:rPr>
+          <w:lang w:val="en-CA"/>
+        </w:rPr>
+        <w:t xml:space="preserve"> similar performance on this whale </w:t>
+      </w:r>
+      <w:r>
+        <w:rPr>
+          <w:lang w:val="en-CA"/>
+        </w:rPr>
+        <w:t xml:space="preserve">tail </w:t>
+      </w:r>
+      <w:r>
+        <w:rPr>
+          <w:lang w:val="en-CA"/>
+        </w:rPr>
+        <w:t>dataset</w:t>
+      </w:r>
+      <w:r>
+        <w:rPr>
+          <w:lang w:val="en-CA"/>
+        </w:rPr>
+        <w:t xml:space="preserve">. </w:t>
+      </w:r>
+      <w:r>
+        <w:rPr>
+          <w:lang w:val="en-CA"/>
+        </w:rPr>
+        <w:t xml:space="preserve">Training using only the subset </w:t>
+      </w:r>
+      <w:r>
+        <w:rPr>
+          <w:lang w:val="en-CA"/>
+        </w:rPr>
+        <w:t xml:space="preserve">of </w:t>
+      </w:r>
+      <w:r>
+        <w:rPr>
+          <w:lang w:val="en-CA"/>
+        </w:rPr>
+        <w:t>whales appear</w:t>
+      </w:r>
+      <w:r>
+        <w:rPr>
+          <w:lang w:val="en-CA"/>
+        </w:rPr>
+        <w:t>ing</w:t>
+      </w:r>
+      <w:r>
+        <w:rPr>
+          <w:lang w:val="en-CA"/>
         </w:rPr>
         <w:t xml:space="preserve"> </w:t>
       </w:r>
-      <w:proofErr w:type="gramStart"/>
-      <w:r>
-        <w:rPr>
-          <w:lang w:val="en-US"/>
-        </w:rPr>
-        <w:t>Consequently</w:t>
-      </w:r>
-      <w:proofErr w:type="gramEnd"/>
-      <w:r>
-        <w:rPr>
-          <w:lang w:val="en-US"/>
-        </w:rPr>
-        <w:t xml:space="preserve"> the testing accuracy of this same model however with all 3 </w:t>
-      </w:r>
-      <w:proofErr w:type="spellStart"/>
-      <w:r>
-        <w:rPr>
-          <w:lang w:val="en-US"/>
-        </w:rPr>
-        <w:t>colour</w:t>
-      </w:r>
-      <w:proofErr w:type="spellEnd"/>
-      <w:r>
-        <w:rPr>
-          <w:lang w:val="en-US"/>
-        </w:rPr>
-        <w:t xml:space="preserve"> channels only resulted in an accuracy of 12%.</w:t>
+      <w:r>
+        <w:rPr>
+          <w:lang w:val="en-CA"/>
+        </w:rPr>
+        <w:t>more than 10 times reduced the training accuracy</w:t>
+      </w:r>
+      <w:r>
+        <w:rPr>
+          <w:lang w:val="en-CA"/>
+        </w:rPr>
+        <w:t xml:space="preserve"> compared to training using the whole </w:t>
+      </w:r>
+      <w:r>
+        <w:rPr>
+          <w:lang w:val="en-CA"/>
+        </w:rPr>
+        <w:t>dataset but</w:t>
+      </w:r>
+      <w:r>
+        <w:rPr>
+          <w:lang w:val="en-CA"/>
+        </w:rPr>
+        <w:t xml:space="preserve"> increased the training and validation accuracy compared with training using only existing whales</w:t>
+      </w:r>
+      <w:r>
+        <w:rPr>
+          <w:lang w:val="en-CA"/>
+        </w:rPr>
+        <w:t xml:space="preserve">. </w:t>
+      </w:r>
+      <w:r>
+        <w:rPr>
+          <w:lang w:val="en-CA"/>
+        </w:rPr>
+        <w:t>Training ResNet101 on grayscale dataset does not improve the accuracy</w:t>
+      </w:r>
+      <w:r>
+        <w:rPr>
+          <w:lang w:val="en-CA"/>
+        </w:rPr>
+        <w:t xml:space="preserve">. </w:t>
+      </w:r>
+      <w:r>
+        <w:rPr>
+          <w:lang w:val="en-CA"/>
+        </w:rPr>
+        <w:t>Adam optimizer</w:t>
+      </w:r>
+      <w:r>
+        <w:rPr>
+          <w:lang w:val="en-CA"/>
+        </w:rPr>
+        <w:t xml:space="preserve"> with VGG19</w:t>
+      </w:r>
+      <w:r>
+        <w:rPr>
+          <w:lang w:val="en-CA"/>
+        </w:rPr>
+        <w:t xml:space="preserve"> works similarly to RMSprop</w:t>
+      </w:r>
+      <w:r>
+        <w:rPr>
+          <w:lang w:val="en-CA"/>
+        </w:rPr>
+        <w:t xml:space="preserve"> with VGG19, in terms of both training and validation accuracy and computational speed</w:t>
+      </w:r>
+      <w:r>
+        <w:rPr>
+          <w:lang w:val="en-CA"/>
+        </w:rPr>
+        <w:t>.</w:t>
+      </w:r>
+      <w:r>
+        <w:rPr>
+          <w:lang w:val="en-CA"/>
+        </w:rPr>
+        <w:t xml:space="preserve"> GlobalMaxPooling2D with ResNet50 also provides similar results to GlobalAveragePooling2D with ResNet50.</w:t>
       </w:r>
     </w:p>
     <w:p>
       <w:pPr>
         <w:pStyle w:val="BodyText"/>
         <w:rPr>
-          <w:lang w:val="en-CA"/>
-        </w:rPr>
-      </w:pPr>
-      <w:r>
-        <w:rPr>
-          <w:lang w:val="en-CA"/>
-        </w:rPr>
-        <w:t xml:space="preserve">From experiments on the initial model, we found </w:t>
-      </w:r>
-      <w:r>
-        <w:rPr>
-          <w:lang w:val="en-CA"/>
-        </w:rPr>
-        <w:t>Loss does not monotonically decrease across epochs either before or after unfreezing the base model when batch size is 8</w:t>
-      </w:r>
-      <w:r>
-        <w:rPr>
-          <w:lang w:val="en-CA"/>
-        </w:rPr>
-        <w:t xml:space="preserve">. </w:t>
-      </w:r>
-      <w:r>
-        <w:rPr>
-          <w:lang w:val="en-CA"/>
-        </w:rPr>
-        <w:t xml:space="preserve">Accuracy does </w:t>
-      </w:r>
-      <w:r>
-        <w:rPr>
-          <w:lang w:val="en-CA"/>
-        </w:rPr>
-        <w:t>not monotonically increase across epochs either before or after unfreezing the base model when batch size is 8</w:t>
-      </w:r>
-      <w:r>
-        <w:rPr>
-          <w:lang w:val="en-CA"/>
-        </w:rPr>
-        <w:t xml:space="preserve">. </w:t>
-      </w:r>
-      <w:r>
-        <w:rPr>
-          <w:lang w:val="en-CA"/>
-        </w:rPr>
-        <w:t>Increasing batch size from 8 to 100 leads to significantly lower computational speed, but the training loss is lower</w:t>
-      </w:r>
-      <w:r>
-        <w:rPr>
-          <w:lang w:val="en-CA"/>
-        </w:rPr>
-        <w:t xml:space="preserve">. </w:t>
-      </w:r>
-      <w:r>
-        <w:rPr>
-          <w:lang w:val="en-CA"/>
-        </w:rPr>
-        <w:t>VGG16, VGG19, ResNet50 and ResNet101 have similar performance on this whale dataset</w:t>
-      </w:r>
-      <w:r>
-        <w:rPr>
-          <w:lang w:val="en-CA"/>
-        </w:rPr>
-        <w:t xml:space="preserve">. </w:t>
-      </w:r>
-      <w:r>
-        <w:rPr>
-          <w:lang w:val="en-CA"/>
-        </w:rPr>
-        <w:t>Training using only the subset (whales appear more than 10 times) significantly reduced the training accuracy</w:t>
-      </w:r>
-      <w:r>
-        <w:rPr>
-          <w:lang w:val="en-CA"/>
-        </w:rPr>
-        <w:t xml:space="preserve">. </w:t>
-      </w:r>
-      <w:r>
-        <w:rPr>
-          <w:lang w:val="en-CA"/>
-        </w:rPr>
-        <w:t>Training ResNet101 on grayscale dataset does not improve the accuracy</w:t>
-      </w:r>
-      <w:r>
-        <w:rPr>
-          <w:lang w:val="en-CA"/>
-        </w:rPr>
-        <w:t xml:space="preserve">. </w:t>
-      </w:r>
-      <w:r>
-        <w:rPr>
-          <w:lang w:val="en-CA"/>
-        </w:rPr>
-        <w:t>Adam optimizer works similarly to RMSprop</w:t>
-      </w:r>
-      <w:r>
-        <w:rPr>
-          <w:lang w:val="en-CA"/>
-        </w:rPr>
-        <w:t>.</w:t>
+          <w:lang w:val="en-US"/>
+        </w:rPr>
+      </w:pPr>
+      <w:r>
+        <w:rPr>
+          <w:lang w:val="en-US"/>
+        </w:rPr>
+        <w:t>All approaches</w:t>
+      </w:r>
+      <w:r>
+        <w:rPr>
+          <w:lang w:val="en-US"/>
+        </w:rPr>
+        <w:t xml:space="preserve"> </w:t>
+      </w:r>
+      <w:r>
+        <w:rPr>
+          <w:lang w:val="en-US"/>
+        </w:rPr>
+        <w:t xml:space="preserve">ultimately </w:t>
+      </w:r>
+      <w:r>
+        <w:rPr>
+          <w:lang w:val="en-US"/>
+        </w:rPr>
+        <w:t xml:space="preserve">underperformed the naïve approach of labeling </w:t>
+      </w:r>
+      <w:r>
+        <w:rPr>
+          <w:lang w:val="en-US"/>
+        </w:rPr>
+        <w:t xml:space="preserve">all images as </w:t>
+      </w:r>
+      <w:r>
+        <w:rPr>
+          <w:i/>
+          <w:lang w:val="en-US"/>
+        </w:rPr>
+        <w:t>new_whale</w:t>
+      </w:r>
+      <w:r>
+        <w:rPr>
+          <w:lang w:val="en-US"/>
+        </w:rPr>
+        <w:t xml:space="preserve"> which produced a testing</w:t>
+      </w:r>
+      <w:r>
+        <w:rPr>
+          <w:lang w:val="en-US"/>
+        </w:rPr>
+        <w:t xml:space="preserve"> accuracy of 38%.</w:t>
+      </w:r>
+    </w:p>
+    <w:p>
+      <w:pPr>
+        <w:pStyle w:val="Heading1"/>
+        <w:rPr>
+          <w:color w:val="000000" w:themeColor="text1"/>
+        </w:rPr>
+      </w:pPr>
+      <w:r>
+        <w:rPr>
+          <w:color w:val="000000" w:themeColor="text1"/>
+        </w:rPr>
+        <w:t xml:space="preserve">Discussion </w:t>
       </w:r>
     </w:p>
     <w:p>
@@ -1187,66 +1338,55 @@
         <w:rPr>
           <w:lang w:val="en-US"/>
         </w:rPr>
-        <w:t>All approaches</w:t>
-      </w:r>
-      <w:r>
-        <w:rPr>
-          <w:lang w:val="en-US"/>
-        </w:rPr>
-        <w:t xml:space="preserve"> </w:t>
-      </w:r>
-      <w:r>
-        <w:rPr>
-          <w:lang w:val="en-US"/>
-        </w:rPr>
-        <w:t xml:space="preserve">ultimately </w:t>
-      </w:r>
-      <w:r>
-        <w:rPr>
-          <w:lang w:val="en-US"/>
-        </w:rPr>
-        <w:t xml:space="preserve">underperformed the naïve approach of labeling </w:t>
-      </w:r>
-      <w:r>
-        <w:rPr>
-          <w:lang w:val="en-US"/>
-        </w:rPr>
-        <w:t xml:space="preserve">all images as </w:t>
-      </w:r>
-      <w:proofErr w:type="spellStart"/>
-      <w:r>
-        <w:rPr>
-          <w:i/>
-          <w:lang w:val="en-US"/>
-        </w:rPr>
-        <w:t>new_whale</w:t>
-      </w:r>
-      <w:proofErr w:type="spellEnd"/>
-      <w:r>
-        <w:rPr>
-          <w:lang w:val="en-US"/>
-        </w:rPr>
-        <w:t xml:space="preserve"> which produced a testing</w:t>
-      </w:r>
-      <w:r>
-        <w:rPr>
-          <w:lang w:val="en-US"/>
-        </w:rPr>
-        <w:t xml:space="preserve"> accuracy of 38%.</w:t>
-      </w:r>
-    </w:p>
-    <w:p>
-      <w:pPr>
-        <w:pStyle w:val="Heading1"/>
-        <w:rPr>
-          <w:color w:val="002060"/>
-        </w:rPr>
-      </w:pPr>
-      <w:r>
-        <w:rPr>
-          <w:color w:val="002060"/>
-        </w:rPr>
-        <w:t xml:space="preserve">Discussion </w:t>
+        <w:t>Ultimately, this group failed to produce an adequate model for the problem. None of the attempts or combinations outperformed a naïve approach. In looking at some of the top placed entries one of the entrants was able to reach an overall test accuracy of over 90% using ArcFace (</w:t>
+      </w:r>
+      <w:r>
+        <w:rPr>
+          <w:lang w:val="en-CA"/>
+        </w:rPr>
+        <w:t>Additive Angular Margin Loss for Deep Face Recognition</w:t>
+      </w:r>
+      <w:r>
+        <w:rPr>
+          <w:lang w:val="en-US"/>
+        </w:rPr>
+        <w:t>)</w:t>
+      </w:r>
+      <w:r>
+        <w:rPr>
+          <w:lang w:val="en-US"/>
+        </w:rPr>
+        <w:t xml:space="preserve"> and </w:t>
+      </w:r>
+      <w:r>
+        <w:rPr>
+          <w:lang w:val="en-US"/>
+        </w:rPr>
+        <w:t>senet154</w:t>
+      </w:r>
+      <w:r>
+        <w:rPr>
+          <w:lang w:val="en-US"/>
+        </w:rPr>
+        <w:t xml:space="preserve">. The approach of using convolutional neural nets was likely not the ideal </w:t>
+      </w:r>
+      <w:r>
+        <w:rPr>
+          <w:lang w:val="en-US"/>
+        </w:rPr>
+        <w:t>type of model to apply to this problem.</w:t>
+      </w:r>
+      <w:r>
+        <w:rPr>
+          <w:lang w:val="en-US"/>
+        </w:rPr>
+        <w:t xml:space="preserve"> For future exploration, a customized trained whale tail neural network could probably work better. To obtain more whale tail images to increase the frequency of some whales could also help.</w:t>
+      </w:r>
+      <w:r>
+        <w:rPr>
+          <w:lang w:val="en-US"/>
+        </w:rPr>
+        <w:t xml:space="preserve"> Training a neural network on a high-frequency sample and then generalize it using some approaches could also help with identifying whales.</w:t>
       </w:r>
     </w:p>
     <w:p>
@@ -1256,62 +1396,6 @@
           <w:lang w:val="en-US"/>
         </w:rPr>
       </w:pPr>
-      <w:r>
-        <w:rPr>
-          <w:lang w:val="en-US"/>
-        </w:rPr>
-        <w:t xml:space="preserve">Ultimately, this group failed to produce an adequate model for the problem. None of the attempts or combinations outperformed a naïve approach. In looking at some of the top placed entries one of the entrants was able to reach an overall test accuracy of over 90% using </w:t>
-      </w:r>
-      <w:proofErr w:type="spellStart"/>
-      <w:r>
-        <w:rPr>
-          <w:lang w:val="en-US"/>
-        </w:rPr>
-        <w:t>ArcFace</w:t>
-      </w:r>
-      <w:proofErr w:type="spellEnd"/>
-      <w:r>
-        <w:rPr>
-          <w:lang w:val="en-US"/>
-        </w:rPr>
-        <w:t xml:space="preserve"> (</w:t>
-      </w:r>
-      <w:r>
-        <w:rPr>
-          <w:lang w:val="en-CA"/>
-        </w:rPr>
-        <w:t>Additive Angular Margin Loss for Deep Face Recognition</w:t>
-      </w:r>
-      <w:r>
-        <w:rPr>
-          <w:lang w:val="en-US"/>
-        </w:rPr>
-        <w:t>)</w:t>
-      </w:r>
-      <w:r>
-        <w:rPr>
-          <w:lang w:val="en-US"/>
-        </w:rPr>
-        <w:t xml:space="preserve"> and </w:t>
-      </w:r>
-      <w:r>
-        <w:rPr>
-          <w:lang w:val="en-US"/>
-        </w:rPr>
-        <w:t>senet154</w:t>
-      </w:r>
-      <w:r>
-        <w:rPr>
-          <w:lang w:val="en-US"/>
-        </w:rPr>
-        <w:t xml:space="preserve">. The approach of using convolutional neural nets was likely not the ideal </w:t>
-      </w:r>
-      <w:r>
-        <w:rPr>
-          <w:lang w:val="en-US"/>
-        </w:rPr>
-        <w:t>type of model to apply to this problem.</w:t>
-      </w:r>
     </w:p>
     <w:p/>
     <w:p>
@@ -2198,6 +2282,12 @@
   </w:num>
   <w:num w:numId="7">
     <w:abstractNumId w:val="6"/>
+  </w:num>
+  <w:num w:numId="8">
+    <w:abstractNumId w:val="4"/>
+    <w:lvlOverride w:ilvl="0">
+      <w:startOverride w:val="1"/>
+    </w:lvlOverride>
   </w:num>
 </w:numbering>
 </file>
@@ -2358,6 +2448,9 @@
     <w:lsdException w:name="Table Subtle 1" w:semiHidden="1" w:unhideWhenUsed="1"/>
     <w:lsdException w:name="Table Subtle 2" w:semiHidden="1" w:unhideWhenUsed="1"/>
     <w:lsdException w:name="Table Web 1" w:semiHidden="1" w:unhideWhenUsed="1"/>
+    <w:lsdException w:name="Table Web 2" w:semiHidden="1" w:unhideWhenUsed="1"/>
+    <w:lsdException w:name="Table Web 3" w:semiHidden="1" w:unhideWhenUsed="1"/>
+    <w:lsdException w:name="Table Theme" w:semiHidden="1" w:unhideWhenUsed="1"/>
     <w:lsdException w:name="Placeholder Text" w:semiHidden="1" w:uiPriority="99"/>
     <w:lsdException w:name="No Spacing" w:uiPriority="99"/>
     <w:lsdException w:name="Light Shading" w:uiPriority="60"/>
@@ -3336,10 +3429,6 @@
 </file>
 
 <file path=customXml/item1.xml><?xml version="1.0" encoding="utf-8"?>
-<b:Sources xmlns:b="http://schemas.openxmlformats.org/officeDocument/2006/bibliography" xmlns="http://schemas.openxmlformats.org/officeDocument/2006/bibliography" SelectedStyle="\APA.XSL" StyleName="APA"/>
-</file>
-
-<file path=customXml/item2.xml><?xml version="1.0" encoding="utf-8"?>
 <s:customData xmlns="http://www.wps.cn/officeDocument/2013/wpsCustomData" xmlns:s="http://www.wps.cn/officeDocument/2013/wpsCustomData">
   <customSectProps>
     <customSectPr/>
@@ -3356,18 +3445,22 @@
 </s:customData>
 </file>
 
+<file path=customXml/item2.xml><?xml version="1.0" encoding="utf-8"?>
+<b:Sources xmlns:b="http://schemas.openxmlformats.org/officeDocument/2006/bibliography" xmlns="http://schemas.openxmlformats.org/officeDocument/2006/bibliography" SelectedStyle="\APA.XSL" StyleName="APA"/>
+</file>
+
 <file path=customXml/itemProps1.xml><?xml version="1.0" encoding="utf-8"?>
+<ds:datastoreItem xmlns:ds="http://schemas.openxmlformats.org/officeDocument/2006/customXml" ds:itemID="{B1977F7D-205B-4081-913C-38D41E755F92}">
+  <ds:schemaRefs>
+    <ds:schemaRef ds:uri="http://www.wps.cn/officeDocument/2013/wpsCustomData"/>
+  </ds:schemaRefs>
+</ds:datastoreItem>
+</file>
+
+<file path=customXml/itemProps2.xml><?xml version="1.0" encoding="utf-8"?>
 <ds:datastoreItem xmlns:ds="http://schemas.openxmlformats.org/officeDocument/2006/customXml" ds:itemID="{174953BD-B001-433D-BAEA-84E6680CEBE7}">
   <ds:schemaRefs>
     <ds:schemaRef ds:uri="http://schemas.openxmlformats.org/officeDocument/2006/bibliography"/>
   </ds:schemaRefs>
 </ds:datastoreItem>
-</file>
-
-<file path=customXml/itemProps2.xml><?xml version="1.0" encoding="utf-8"?>
-<ds:datastoreItem xmlns:ds="http://schemas.openxmlformats.org/officeDocument/2006/customXml" ds:itemID="{B1977F7D-205B-4081-913C-38D41E755F92}">
-  <ds:schemaRefs>
-    <ds:schemaRef ds:uri="http://www.wps.cn/officeDocument/2013/wpsCustomData"/>
-  </ds:schemaRefs>
-</ds:datastoreItem>
 </file>
</xml_diff>